<commit_message>
done 21 and 22nd task
</commit_message>
<xml_diff>
--- a/Revature Running Notes.docx
+++ b/Revature Running Notes.docx
@@ -9329,27 +9329,7 @@
           <w:szCs w:val="23"/>
           <w:shd w:val="clear" w:color="auto" w:fill="FFFFFF"/>
         </w:rPr>
-        <w:t xml:space="preserve">Server : </w:t>
-      </w:r>
-      <w:r>
-        <w:rPr>
-          <w:rFonts w:ascii="Arial" w:hAnsi="Arial" w:cs="Arial"/>
-          <w:color w:val="212121"/>
-          <w:sz w:val="23"/>
-          <w:szCs w:val="23"/>
-          <w:shd w:val="clear" w:color="auto" w:fill="FFFFFF"/>
-        </w:rPr>
-        <w:t>A server is software designed to process requests and deliver responses to another computer over the internet</w:t>
-      </w:r>
-      <w:r>
-        <w:rPr>
-          <w:rFonts w:ascii="Arial" w:hAnsi="Arial" w:cs="Arial"/>
-          <w:color w:val="212121"/>
-          <w:sz w:val="23"/>
-          <w:szCs w:val="23"/>
-          <w:shd w:val="clear" w:color="auto" w:fill="FFFFFF"/>
-        </w:rPr>
-        <w:t>.</w:t>
+        <w:t>Server : A server is software designed to process requests and deliver responses to another computer over the internet.</w:t>
       </w:r>
     </w:p>
     <w:p>
@@ -12140,6 +12120,213 @@
         <w:ind w:left="360"/>
         <w:rPr>
           <w:rFonts w:ascii="Segoe UI" w:eastAsia="Times New Roman" w:hAnsi="Segoe UI" w:cs="Segoe UI"/>
+          <w:sz w:val="21"/>
+          <w:szCs w:val="21"/>
+        </w:rPr>
+      </w:pPr>
+      <w:r>
+        <w:rPr>
+          <w:rFonts w:ascii="Segoe UI" w:eastAsia="Times New Roman" w:hAnsi="Segoe UI" w:cs="Segoe UI"/>
+          <w:noProof/>
+          <w:sz w:val="21"/>
+          <w:szCs w:val="21"/>
+        </w:rPr>
+        <w:drawing>
+          <wp:anchor distT="0" distB="0" distL="114300" distR="114300" simplePos="0" relativeHeight="251671552" behindDoc="0" locked="0" layoutInCell="1" allowOverlap="1" wp14:anchorId="33178941" wp14:editId="09A6DA8E">
+            <wp:simplePos x="0" y="0"/>
+            <wp:positionH relativeFrom="margin">
+              <wp:posOffset>1240403</wp:posOffset>
+            </wp:positionH>
+            <wp:positionV relativeFrom="paragraph">
+              <wp:posOffset>654243</wp:posOffset>
+            </wp:positionV>
+            <wp:extent cx="2481124" cy="1009816"/>
+            <wp:effectExtent l="0" t="0" r="0" b="0"/>
+            <wp:wrapTopAndBottom/>
+            <wp:docPr id="23" name="Picture 23"/>
+            <wp:cNvGraphicFramePr>
+              <a:graphicFrameLocks xmlns:a="http://schemas.openxmlformats.org/drawingml/2006/main" noChangeAspect="1"/>
+            </wp:cNvGraphicFramePr>
+            <a:graphic xmlns:a="http://schemas.openxmlformats.org/drawingml/2006/main">
+              <a:graphicData uri="http://schemas.openxmlformats.org/drawingml/2006/picture">
+                <pic:pic xmlns:pic="http://schemas.openxmlformats.org/drawingml/2006/picture">
+                  <pic:nvPicPr>
+                    <pic:cNvPr id="23" name="Picture 23"/>
+                    <pic:cNvPicPr/>
+                  </pic:nvPicPr>
+                  <pic:blipFill>
+                    <a:blip r:embed="rId38" cstate="print">
+                      <a:extLst>
+                        <a:ext uri="{28A0092B-C50C-407E-A947-70E740481C1C}">
+                          <a14:useLocalDpi xmlns:a14="http://schemas.microsoft.com/office/drawing/2010/main" val="0"/>
+                        </a:ext>
+                      </a:extLst>
+                    </a:blip>
+                    <a:stretch>
+                      <a:fillRect/>
+                    </a:stretch>
+                  </pic:blipFill>
+                  <pic:spPr>
+                    <a:xfrm>
+                      <a:off x="0" y="0"/>
+                      <a:ext cx="2481940" cy="1010148"/>
+                    </a:xfrm>
+                    <a:prstGeom prst="rect">
+                      <a:avLst/>
+                    </a:prstGeom>
+                  </pic:spPr>
+                </pic:pic>
+              </a:graphicData>
+            </a:graphic>
+            <wp14:sizeRelH relativeFrom="page">
+              <wp14:pctWidth>0</wp14:pctWidth>
+            </wp14:sizeRelH>
+            <wp14:sizeRelV relativeFrom="page">
+              <wp14:pctHeight>0</wp14:pctHeight>
+            </wp14:sizeRelV>
+          </wp:anchor>
+        </w:drawing>
+      </w:r>
+      <w:r>
+        <w:rPr>
+          <w:rFonts w:ascii="Segoe UI" w:eastAsia="Times New Roman" w:hAnsi="Segoe UI" w:cs="Segoe UI"/>
+          <w:sz w:val="21"/>
+          <w:szCs w:val="21"/>
+        </w:rPr>
+        <w:t>What CGI will do is, if there are 5 clients are sends the request it makes separate process for each user which is heavy for the server.</w:t>
+      </w:r>
+      <w:r>
+        <w:rPr>
+          <w:rFonts w:ascii="Segoe UI" w:eastAsia="Times New Roman" w:hAnsi="Segoe UI" w:cs="Segoe UI"/>
+          <w:sz w:val="21"/>
+          <w:szCs w:val="21"/>
+        </w:rPr>
+        <w:t xml:space="preserve"> If there are n request coming if opens for n times, this may cause memory overflow. And need more hardware support if crowd increases.</w:t>
+      </w:r>
+    </w:p>
+    <w:p>
+      <w:pPr>
+        <w:spacing w:after="0" w:line="240" w:lineRule="auto"/>
+        <w:ind w:left="360"/>
+        <w:rPr>
+          <w:rFonts w:ascii="Segoe UI" w:eastAsia="Times New Roman" w:hAnsi="Segoe UI" w:cs="Segoe UI"/>
+          <w:sz w:val="21"/>
+          <w:szCs w:val="21"/>
+        </w:rPr>
+      </w:pPr>
+      <w:r>
+        <w:rPr>
+          <w:rFonts w:ascii="Segoe UI" w:eastAsia="Times New Roman" w:hAnsi="Segoe UI" w:cs="Segoe UI"/>
+          <w:sz w:val="21"/>
+          <w:szCs w:val="21"/>
+        </w:rPr>
+        <w:lastRenderedPageBreak/>
+        <w:t>To over come above problem we come up with servlet concept</w:t>
+      </w:r>
+      <w:r>
+        <w:rPr>
+          <w:rFonts w:ascii="Segoe UI" w:eastAsia="Times New Roman" w:hAnsi="Segoe UI" w:cs="Segoe UI"/>
+          <w:sz w:val="21"/>
+          <w:szCs w:val="21"/>
+        </w:rPr>
+        <w:t xml:space="preserve"> which handles the problem in a multithreaded way and also run by itself</w:t>
+      </w:r>
+      <w:r>
+        <w:rPr>
+          <w:rFonts w:ascii="Segoe UI" w:eastAsia="Times New Roman" w:hAnsi="Segoe UI" w:cs="Segoe UI"/>
+          <w:sz w:val="21"/>
+          <w:szCs w:val="21"/>
+        </w:rPr>
+        <w:t>. What Servlet do is it will create and run a process which then each process consist of number of threads that shares same memory with the process and capable of handling multiple request parallery from the users, by this the, Process will execute only for the one time and internal threads serves the user requests. This approach helps to decrease or minimize the load on the CPU and work efficiently.</w:t>
+      </w:r>
+    </w:p>
+    <w:p>
+      <w:pPr>
+        <w:spacing w:after="0" w:line="240" w:lineRule="auto"/>
+        <w:ind w:left="360"/>
+        <w:rPr>
+          <w:rFonts w:ascii="Segoe UI" w:eastAsia="Times New Roman" w:hAnsi="Segoe UI" w:cs="Segoe UI"/>
+          <w:sz w:val="21"/>
+          <w:szCs w:val="21"/>
+        </w:rPr>
+      </w:pPr>
+      <w:r>
+        <w:rPr>
+          <w:rFonts w:ascii="Segoe UI" w:eastAsia="Times New Roman" w:hAnsi="Segoe UI" w:cs="Segoe UI"/>
+          <w:noProof/>
+          <w:sz w:val="21"/>
+          <w:szCs w:val="21"/>
+        </w:rPr>
+        <w:drawing>
+          <wp:inline distT="0" distB="0" distL="0" distR="0" wp14:anchorId="17A03DF2" wp14:editId="0B4F6F9D">
+            <wp:extent cx="4428876" cy="1741267"/>
+            <wp:effectExtent l="0" t="0" r="0" b="0"/>
+            <wp:docPr id="24" name="Picture 24"/>
+            <wp:cNvGraphicFramePr>
+              <a:graphicFrameLocks xmlns:a="http://schemas.openxmlformats.org/drawingml/2006/main" noChangeAspect="1"/>
+            </wp:cNvGraphicFramePr>
+            <a:graphic xmlns:a="http://schemas.openxmlformats.org/drawingml/2006/main">
+              <a:graphicData uri="http://schemas.openxmlformats.org/drawingml/2006/picture">
+                <pic:pic xmlns:pic="http://schemas.openxmlformats.org/drawingml/2006/picture">
+                  <pic:nvPicPr>
+                    <pic:cNvPr id="24" name="Picture 24"/>
+                    <pic:cNvPicPr/>
+                  </pic:nvPicPr>
+                  <pic:blipFill>
+                    <a:blip r:embed="rId39">
+                      <a:extLst>
+                        <a:ext uri="{28A0092B-C50C-407E-A947-70E740481C1C}">
+                          <a14:useLocalDpi xmlns:a14="http://schemas.microsoft.com/office/drawing/2010/main" val="0"/>
+                        </a:ext>
+                      </a:extLst>
+                    </a:blip>
+                    <a:stretch>
+                      <a:fillRect/>
+                    </a:stretch>
+                  </pic:blipFill>
+                  <pic:spPr>
+                    <a:xfrm>
+                      <a:off x="0" y="0"/>
+                      <a:ext cx="4453419" cy="1750916"/>
+                    </a:xfrm>
+                    <a:prstGeom prst="rect">
+                      <a:avLst/>
+                    </a:prstGeom>
+                  </pic:spPr>
+                </pic:pic>
+              </a:graphicData>
+            </a:graphic>
+          </wp:inline>
+        </w:drawing>
+      </w:r>
+    </w:p>
+    <w:p>
+      <w:pPr>
+        <w:spacing w:after="0" w:line="240" w:lineRule="auto"/>
+        <w:ind w:left="360"/>
+        <w:rPr>
+          <w:rFonts w:ascii="Segoe UI" w:eastAsia="Times New Roman" w:hAnsi="Segoe UI" w:cs="Segoe UI"/>
+          <w:sz w:val="21"/>
+          <w:szCs w:val="21"/>
+        </w:rPr>
+      </w:pPr>
+    </w:p>
+    <w:p>
+      <w:pPr>
+        <w:spacing w:after="0" w:line="240" w:lineRule="auto"/>
+        <w:rPr>
+          <w:rFonts w:ascii="Segoe UI" w:eastAsia="Times New Roman" w:hAnsi="Segoe UI" w:cs="Segoe UI"/>
+          <w:sz w:val="21"/>
+          <w:szCs w:val="21"/>
+        </w:rPr>
+      </w:pPr>
+    </w:p>
+    <w:p>
+      <w:pPr>
+        <w:spacing w:after="0" w:line="240" w:lineRule="auto"/>
+        <w:ind w:left="360"/>
+        <w:rPr>
+          <w:rFonts w:ascii="Segoe UI" w:eastAsia="Times New Roman" w:hAnsi="Segoe UI" w:cs="Segoe UI"/>
           <w:b/>
           <w:bCs/>
           <w:sz w:val="25"/>
@@ -12187,7 +12374,23 @@
           <w:sz w:val="21"/>
           <w:szCs w:val="21"/>
         </w:rPr>
-        <w:t>void init(SerletConfig)</w:t>
+        <w:t>void init(Se</w:t>
+      </w:r>
+      <w:r>
+        <w:rPr>
+          <w:rFonts w:ascii="Segoe UI" w:eastAsia="Times New Roman" w:hAnsi="Segoe UI" w:cs="Segoe UI"/>
+          <w:sz w:val="21"/>
+          <w:szCs w:val="21"/>
+        </w:rPr>
+        <w:t>rv</w:t>
+      </w:r>
+      <w:r>
+        <w:rPr>
+          <w:rFonts w:ascii="Segoe UI" w:eastAsia="Times New Roman" w:hAnsi="Segoe UI" w:cs="Segoe UI"/>
+          <w:sz w:val="21"/>
+          <w:szCs w:val="21"/>
+        </w:rPr>
+        <w:t>letConfig)</w:t>
       </w:r>
     </w:p>
     <w:p>
@@ -12302,7 +12505,6 @@
           <w:sz w:val="21"/>
           <w:szCs w:val="21"/>
         </w:rPr>
-        <w:lastRenderedPageBreak/>
         <w:t>This is the 2</w:t>
       </w:r>
       <w:r>
@@ -12558,6 +12760,7 @@
     </w:p>
     <w:p>
       <w:r>
+        <w:lastRenderedPageBreak/>
         <w:t>Other than Tomcat we have Glassfish, IBM WebLogic, Oracle Web</w:t>
       </w:r>
       <w:r>
@@ -12583,18 +12786,45 @@
       </w:r>
     </w:p>
     <w:p>
+      <w:pPr>
+        <w:pStyle w:val="ListParagraph"/>
+        <w:numPr>
+          <w:ilvl w:val="0"/>
+          <w:numId w:val="43"/>
+        </w:numPr>
+      </w:pPr>
       <w:r>
         <w:t>Utilize web.xml and understand deployment and also called as deployment descripter.</w:t>
       </w:r>
     </w:p>
     <w:p>
+      <w:pPr>
+        <w:pStyle w:val="ListParagraph"/>
+        <w:numPr>
+          <w:ilvl w:val="0"/>
+          <w:numId w:val="43"/>
+        </w:numPr>
+      </w:pPr>
       <w:r>
         <w:t>One tomcat can run multiple application in it.</w:t>
       </w:r>
     </w:p>
     <w:p>
-      <w:r>
-        <w:t>Web.xml is a source of communication between server and html file.</w:t>
+      <w:pPr>
+        <w:pStyle w:val="ListParagraph"/>
+        <w:numPr>
+          <w:ilvl w:val="0"/>
+          <w:numId w:val="43"/>
+        </w:numPr>
+      </w:pPr>
+      <w:r>
+        <w:t>Web.xml is a source of communication between server and</w:t>
+      </w:r>
+      <w:r>
+        <w:t xml:space="preserve"> the application</w:t>
+      </w:r>
+      <w:r>
+        <w:t xml:space="preserve"> html file.</w:t>
       </w:r>
     </w:p>
     <w:p>
@@ -12613,65 +12843,210 @@
       </w:r>
     </w:p>
     <w:p>
-      <w:pPr>
-        <w:jc w:val="center"/>
-      </w:pPr>
-      <w:r>
-        <w:t>Servlets Hierarchy</w:t>
-      </w:r>
-    </w:p>
-    <w:p>
-      <w:pPr>
-        <w:jc w:val="center"/>
-      </w:pPr>
+      <w:r>
+        <w:t>Containers means where life cycle of Servlet is executed.</w:t>
+      </w:r>
+    </w:p>
+    <w:p>
+      <w:r>
+        <w:rPr>
+          <w:noProof/>
+        </w:rPr>
+        <w:drawing>
+          <wp:inline distT="0" distB="0" distL="0" distR="0" wp14:anchorId="1C15E43F" wp14:editId="448B761E">
+            <wp:extent cx="5943600" cy="2054225"/>
+            <wp:effectExtent l="0" t="0" r="0" b="3175"/>
+            <wp:docPr id="25" name="Picture 25"/>
+            <wp:cNvGraphicFramePr>
+              <a:graphicFrameLocks xmlns:a="http://schemas.openxmlformats.org/drawingml/2006/main" noChangeAspect="1"/>
+            </wp:cNvGraphicFramePr>
+            <a:graphic xmlns:a="http://schemas.openxmlformats.org/drawingml/2006/main">
+              <a:graphicData uri="http://schemas.openxmlformats.org/drawingml/2006/picture">
+                <pic:pic xmlns:pic="http://schemas.openxmlformats.org/drawingml/2006/picture">
+                  <pic:nvPicPr>
+                    <pic:cNvPr id="25" name="Picture 25"/>
+                    <pic:cNvPicPr/>
+                  </pic:nvPicPr>
+                  <pic:blipFill>
+                    <a:blip r:embed="rId40">
+                      <a:extLst>
+                        <a:ext uri="{28A0092B-C50C-407E-A947-70E740481C1C}">
+                          <a14:useLocalDpi xmlns:a14="http://schemas.microsoft.com/office/drawing/2010/main" val="0"/>
+                        </a:ext>
+                      </a:extLst>
+                    </a:blip>
+                    <a:stretch>
+                      <a:fillRect/>
+                    </a:stretch>
+                  </pic:blipFill>
+                  <pic:spPr>
+                    <a:xfrm>
+                      <a:off x="0" y="0"/>
+                      <a:ext cx="5943600" cy="2054225"/>
+                    </a:xfrm>
+                    <a:prstGeom prst="rect">
+                      <a:avLst/>
+                    </a:prstGeom>
+                  </pic:spPr>
+                </pic:pic>
+              </a:graphicData>
+            </a:graphic>
+          </wp:inline>
+        </w:drawing>
+      </w:r>
+    </w:p>
+    <w:p>
       <w:r>
         <w:t>Javax.servlet.Servlet(Interface)</w:t>
       </w:r>
-    </w:p>
-    <w:p>
-      <w:pPr>
-        <w:jc w:val="center"/>
-      </w:pPr>
-      <w:r>
-        <w:t>Javax.servlet.GenericServlet(Abstract Class)</w:t>
-      </w:r>
-    </w:p>
-    <w:p>
-      <w:pPr>
-        <w:jc w:val="center"/>
-      </w:pPr>
-      <w:r>
-        <w:t>Javax.servlet.HttpServlet(Abstract Class)</w:t>
-      </w:r>
-    </w:p>
-    <w:p>
-      <w:r>
-        <w:t>All init, service and destroy will be used by aboce hierarchy.</w:t>
-      </w:r>
-    </w:p>
-    <w:p>
-      <w:r>
-        <w:t>GenericServlet is generic to any protocol inclusive to http.</w:t>
-      </w:r>
-    </w:p>
-    <w:p>
-      <w:r>
-        <w:t>Javax.servlet.HttpServlet(AC) : Additionally HttpsServlet provided specific methods to handle the specific request of http methods like get,put,post,delete etc.</w:t>
-      </w:r>
-    </w:p>
-    <w:p>
-      <w:r>
-        <w:t>For Creation -doPost()</w:t>
-      </w:r>
-    </w:p>
-    <w:p>
-      <w:r>
-        <w:t>For Reading- doGet()</w:t>
-      </w:r>
-    </w:p>
-    <w:p>
-      <w:r>
-        <w:t>For Updation- doPut()</w:t>
+      <w:r>
+        <w:t xml:space="preserve"> </w:t>
+      </w:r>
+      <w:r>
+        <w:t xml:space="preserve">: </w:t>
+      </w:r>
+      <w:r>
+        <w:t xml:space="preserve">is a root interface for all the servlets. This is </w:t>
+      </w:r>
+      <w:r>
+        <w:t>where it consist of life cycle methods like init() service() and destroy().</w:t>
+      </w:r>
+    </w:p>
+    <w:p>
+      <w:r>
+        <w:t>1.</w:t>
+      </w:r>
+      <w:r>
+        <w:t>Javax.servlet.GenericServlet(A</w:t>
+      </w:r>
+      <w:r>
+        <w:t xml:space="preserve">C) </w:t>
+      </w:r>
+      <w:r>
+        <w:t xml:space="preserve">: </w:t>
+      </w:r>
+      <w:r>
+        <w:t>which is an Abstract class</w:t>
+      </w:r>
+      <w:r>
+        <w:t xml:space="preserve"> and it is generic to any protocol inclusive to http. </w:t>
+      </w:r>
+    </w:p>
+    <w:p>
+      <w:r>
+        <w:t>In GenericServlet we will get void</w:t>
+      </w:r>
+      <w:r>
+        <w:t xml:space="preserve"> s</w:t>
+      </w:r>
+      <w:r>
+        <w:t>ervice(ServletRequest, ServletReponse) method</w:t>
+      </w:r>
+    </w:p>
+    <w:p>
+      <w:r>
+        <w:t>All init, service and destroy will be used by abo</w:t>
+      </w:r>
+      <w:r>
+        <w:t>v</w:t>
+      </w:r>
+      <w:r>
+        <w:t>e hierarchy.</w:t>
+      </w:r>
+    </w:p>
+    <w:p>
+      <w:r>
+        <w:t>2.</w:t>
+      </w:r>
+      <w:r>
+        <w:t xml:space="preserve">Javax.servlet.HttpServlet(AC) : </w:t>
+      </w:r>
+      <w:r>
+        <w:t xml:space="preserve"> </w:t>
+      </w:r>
+      <w:r>
+        <w:t>I</w:t>
+      </w:r>
+      <w:r>
+        <w:t>t is a child of Gen</w:t>
+      </w:r>
+      <w:r>
+        <w:t>e</w:t>
+      </w:r>
+      <w:r>
+        <w:t>ricServlet</w:t>
+      </w:r>
+      <w:r>
+        <w:t xml:space="preserve">() </w:t>
+      </w:r>
+      <w:r>
+        <w:t xml:space="preserve">and it gets all the properties of </w:t>
+      </w:r>
+      <w:r>
+        <w:t>G</w:t>
+      </w:r>
+      <w:r>
+        <w:t>en</w:t>
+      </w:r>
+      <w:r>
+        <w:t>e</w:t>
+      </w:r>
+      <w:r>
+        <w:t>ric</w:t>
+      </w:r>
+      <w:r>
+        <w:t>Servlet</w:t>
+      </w:r>
+      <w:r>
+        <w:t xml:space="preserve"> that means it also have void Service() method</w:t>
+      </w:r>
+      <w:r>
+        <w:t xml:space="preserve">, </w:t>
+      </w:r>
+      <w:r>
+        <w:t>Additionally HttpsServlet</w:t>
+      </w:r>
+      <w:r>
+        <w:t>()</w:t>
+      </w:r>
+      <w:r>
+        <w:t xml:space="preserve"> provide</w:t>
+      </w:r>
+      <w:r>
+        <w:t>s</w:t>
+      </w:r>
+      <w:r>
+        <w:t xml:space="preserve"> specific methods to handle the specific request of </w:t>
+      </w:r>
+      <w:r>
+        <w:t>H</w:t>
+      </w:r>
+      <w:r>
+        <w:t xml:space="preserve">ttp methods like </w:t>
+      </w:r>
+      <w:r>
+        <w:t>GET</w:t>
+      </w:r>
+      <w:r>
+        <w:t>,</w:t>
+      </w:r>
+      <w:r>
+        <w:t>PUT</w:t>
+      </w:r>
+      <w:r>
+        <w:t>,</w:t>
+      </w:r>
+      <w:r>
+        <w:t>POST</w:t>
+      </w:r>
+      <w:r>
+        <w:t>,</w:t>
+      </w:r>
+      <w:r>
+        <w:t>DELETE</w:t>
+      </w:r>
+      <w:r>
+        <w:t xml:space="preserve"> etc.</w:t>
       </w:r>
     </w:p>
     <w:p>
@@ -12681,21 +13056,127 @@
         </w:tabs>
       </w:pPr>
       <w:r>
-        <w:lastRenderedPageBreak/>
-        <w:t>For Deletion - doDelete()</w:t>
-      </w:r>
-      <w:r>
-        <w:tab/>
-      </w:r>
-    </w:p>
-    <w:p>
-      <w:pPr>
+        <w:t>For Handling specific request we have specific HTTP methods which is going to handle the incoming request.</w:t>
+      </w:r>
+    </w:p>
+    <w:p>
+      <w:pPr>
+        <w:pStyle w:val="ListParagraph"/>
+        <w:numPr>
+          <w:ilvl w:val="0"/>
+          <w:numId w:val="44"/>
+        </w:numPr>
+      </w:pPr>
+      <w:r>
+        <w:t>For Reading</w:t>
+      </w:r>
+      <w:r>
+        <w:t xml:space="preserve"> </w:t>
+      </w:r>
+      <w:r>
+        <w:t>- doGet(</w:t>
+      </w:r>
+      <w:r>
+        <w:t>HttpServletRequest,HttpServletResponse</w:t>
+      </w:r>
+      <w:r>
+        <w:t>)</w:t>
+      </w:r>
+    </w:p>
+    <w:p>
+      <w:pPr>
+        <w:pStyle w:val="ListParagraph"/>
+        <w:numPr>
+          <w:ilvl w:val="0"/>
+          <w:numId w:val="44"/>
+        </w:numPr>
+      </w:pPr>
+      <w:r>
+        <w:t xml:space="preserve">For Creation </w:t>
+      </w:r>
+      <w:r>
+        <w:t>–</w:t>
+      </w:r>
+      <w:r>
+        <w:t xml:space="preserve"> </w:t>
+      </w:r>
+      <w:r>
+        <w:t xml:space="preserve">void </w:t>
+      </w:r>
+      <w:r>
+        <w:t>doPost(</w:t>
+      </w:r>
+      <w:r>
+        <w:t>HttpServletRequest,HttpServletResponse</w:t>
+      </w:r>
+      <w:r>
+        <w:t>)</w:t>
+      </w:r>
+    </w:p>
+    <w:p>
+      <w:pPr>
+        <w:pStyle w:val="ListParagraph"/>
+        <w:numPr>
+          <w:ilvl w:val="0"/>
+          <w:numId w:val="44"/>
+        </w:numPr>
+      </w:pPr>
+      <w:r>
+        <w:t>For Updation</w:t>
+      </w:r>
+      <w:r>
+        <w:t xml:space="preserve"> </w:t>
+      </w:r>
+      <w:r>
+        <w:t>-</w:t>
+      </w:r>
+      <w:r>
+        <w:t>doPut(</w:t>
+      </w:r>
+      <w:r>
+        <w:t>HttpServletRequest,HttpServletResponse</w:t>
+      </w:r>
+      <w:r>
+        <w:t>)</w:t>
+      </w:r>
+      <w:r>
+        <w:t>/</w:t>
+      </w:r>
+      <w:r>
+        <w:t>doPatch(</w:t>
+      </w:r>
+      <w:r>
+        <w:t>HttpServletRequest,HttpServletResponse</w:t>
+      </w:r>
+      <w:r>
+        <w:t>)</w:t>
+      </w:r>
+    </w:p>
+    <w:p>
+      <w:pPr>
+        <w:pStyle w:val="ListParagraph"/>
+        <w:numPr>
+          <w:ilvl w:val="0"/>
+          <w:numId w:val="44"/>
+        </w:numPr>
         <w:tabs>
           <w:tab w:val="left" w:pos="3045"/>
         </w:tabs>
       </w:pPr>
       <w:r>
-        <w:t>As service() is generic one we don’t required all CRUD methods, just incase if it not there we require CRUD METHODS.  If service method is  in your servlet class then none of the CRUD will be called because Service() is of highest proiority and and also it is generic one also it can handle any type of request.</w:t>
+        <w:t>For Deletion - doDelete(</w:t>
+      </w:r>
+      <w:r>
+        <w:t>HttpServletRequest,HttpServletResponse</w:t>
+      </w:r>
+      <w:r>
+        <w:t>)</w:t>
+      </w:r>
+      <w:r>
+        <w:t xml:space="preserve"> to delete the resource</w:t>
+      </w:r>
+      <w:r>
+        <w:tab/>
       </w:r>
     </w:p>
     <w:p>
@@ -12705,7 +13186,121 @@
         </w:tabs>
       </w:pPr>
       <w:r>
-        <w:t>There are only two types of servlet</w:t>
+        <w:lastRenderedPageBreak/>
+        <w:t xml:space="preserve">As </w:t>
+      </w:r>
+      <w:r>
+        <w:rPr>
+          <w:b/>
+          <w:bCs/>
+        </w:rPr>
+        <w:t>void</w:t>
+      </w:r>
+      <w:r>
+        <w:rPr>
+          <w:b/>
+          <w:bCs/>
+        </w:rPr>
+        <w:t xml:space="preserve"> s</w:t>
+      </w:r>
+      <w:r>
+        <w:rPr>
+          <w:b/>
+          <w:bCs/>
+        </w:rPr>
+        <w:t>ervice(ServletRequest, ServletReponse)</w:t>
+      </w:r>
+      <w:r>
+        <w:t xml:space="preserve"> </w:t>
+      </w:r>
+      <w:r>
+        <w:t>is generic one</w:t>
+      </w:r>
+      <w:r>
+        <w:t>, We</w:t>
+      </w:r>
+      <w:r>
+        <w:t xml:space="preserve"> don’t require</w:t>
+      </w:r>
+      <w:r>
+        <w:t xml:space="preserve"> </w:t>
+      </w:r>
+      <w:r>
+        <w:t>all CRUD methods, just in</w:t>
+      </w:r>
+      <w:r>
+        <w:t xml:space="preserve"> </w:t>
+      </w:r>
+      <w:r>
+        <w:t xml:space="preserve">case if </w:t>
+      </w:r>
+      <w:r>
+        <w:rPr>
+          <w:b/>
+          <w:bCs/>
+        </w:rPr>
+        <w:t>void service()</w:t>
+      </w:r>
+      <w:r>
+        <w:t xml:space="preserve"> </w:t>
+      </w:r>
+      <w:r>
+        <w:t xml:space="preserve">not there we require CRUD METHODS.  If </w:t>
+      </w:r>
+      <w:r>
+        <w:t xml:space="preserve">void </w:t>
+      </w:r>
+      <w:r>
+        <w:rPr>
+          <w:b/>
+          <w:bCs/>
+        </w:rPr>
+        <w:t>service</w:t>
+      </w:r>
+      <w:r>
+        <w:rPr>
+          <w:b/>
+          <w:bCs/>
+        </w:rPr>
+        <w:t>()</w:t>
+      </w:r>
+      <w:r>
+        <w:t xml:space="preserve"> method is in your servlet class then none of the CRUD will be called because </w:t>
+      </w:r>
+      <w:r>
+        <w:rPr>
+          <w:b/>
+          <w:bCs/>
+        </w:rPr>
+        <w:t>void s</w:t>
+      </w:r>
+      <w:r>
+        <w:rPr>
+          <w:b/>
+          <w:bCs/>
+        </w:rPr>
+        <w:t>ervice()</w:t>
+      </w:r>
+      <w:r>
+        <w:t xml:space="preserve"> is of highest pr</w:t>
+      </w:r>
+      <w:r>
+        <w:t>iority</w:t>
+      </w:r>
+      <w:r>
+        <w:t xml:space="preserve"> and also it is generic one</w:t>
+      </w:r>
+      <w:r>
+        <w:t>.</w:t>
+      </w:r>
+      <w:r>
+        <w:t xml:space="preserve"> </w:t>
+      </w:r>
+      <w:r>
+        <w:t>So, I</w:t>
+      </w:r>
+      <w:r>
+        <w:t>t can handle any type of request.</w:t>
       </w:r>
     </w:p>
     <w:p>
@@ -12713,26 +13308,68 @@
         <w:tabs>
           <w:tab w:val="left" w:pos="3045"/>
         </w:tabs>
-      </w:pPr>
-      <w:r>
-        <w:t xml:space="preserve"> i)javax.servlet.GenericServlet(AC)</w:t>
-      </w:r>
-    </w:p>
-    <w:p>
-      <w:pPr>
+        <w:rPr>
+          <w:b/>
+          <w:bCs/>
+        </w:rPr>
+      </w:pPr>
+      <w:r>
+        <w:rPr>
+          <w:b/>
+          <w:bCs/>
+        </w:rPr>
+        <w:t xml:space="preserve">There are only two types of </w:t>
+      </w:r>
+      <w:r>
+        <w:rPr>
+          <w:b/>
+          <w:bCs/>
+        </w:rPr>
+        <w:t>S</w:t>
+      </w:r>
+      <w:r>
+        <w:rPr>
+          <w:b/>
+          <w:bCs/>
+        </w:rPr>
+        <w:t>ervlet</w:t>
+      </w:r>
+      <w:r>
+        <w:rPr>
+          <w:b/>
+          <w:bCs/>
+        </w:rPr>
+        <w:t xml:space="preserve"> :</w:t>
+      </w:r>
+    </w:p>
+    <w:p>
+      <w:pPr>
+        <w:pStyle w:val="ListParagraph"/>
+        <w:numPr>
+          <w:ilvl w:val="0"/>
+          <w:numId w:val="45"/>
+        </w:numPr>
         <w:tabs>
           <w:tab w:val="left" w:pos="3045"/>
         </w:tabs>
       </w:pPr>
-    </w:p>
-    <w:p>
-      <w:pPr>
+      <w:r>
+        <w:t>javax.servlet.GenericServlet(AC)</w:t>
+      </w:r>
+    </w:p>
+    <w:p>
+      <w:pPr>
+        <w:pStyle w:val="ListParagraph"/>
+        <w:numPr>
+          <w:ilvl w:val="0"/>
+          <w:numId w:val="45"/>
+        </w:numPr>
         <w:tabs>
           <w:tab w:val="left" w:pos="3045"/>
         </w:tabs>
       </w:pPr>
       <w:r>
-        <w:t>ii)javax.servlet.http.HttpServlet(AC</w:t>
+        <w:t>javax.servlet.http.HttpServlet(AC</w:t>
       </w:r>
       <w:r>
         <w:t>)</w:t>
@@ -12745,17 +13382,25 @@
         </w:tabs>
       </w:pPr>
       <w:r>
-        <w:t>20-07-2021 12:05PM</w:t>
-      </w:r>
-    </w:p>
-    <w:p>
-      <w:pPr>
-        <w:tabs>
-          <w:tab w:val="left" w:pos="3045"/>
-        </w:tabs>
-      </w:pPr>
-      <w:r>
-        <w:t>All two types of servlets are abstract classes, GenricServlet implements Servlet interface where all the life cycle methods are available.</w:t>
+        <w:t>All two types of servlets are abstract classes, Gen</w:t>
+      </w:r>
+      <w:r>
+        <w:t>e</w:t>
+      </w:r>
+      <w:r>
+        <w:t xml:space="preserve">ricServlet implements </w:t>
+      </w:r>
+      <w:r>
+        <w:t>servlet.</w:t>
+      </w:r>
+      <w:r>
+        <w:t>Servlet</w:t>
+      </w:r>
+      <w:r>
+        <w:t>(I)</w:t>
+      </w:r>
+      <w:r>
+        <w:t xml:space="preserve"> interface where all the life cycle methods are available.</w:t>
       </w:r>
     </w:p>
     <w:p>
@@ -12770,7 +13415,7 @@
         </w:tabs>
       </w:pPr>
       <w:r>
-        <w:t>GenericServlet is generic to any protocol</w:t>
+        <w:t>Note that if the service method is there then none of the other methods are eligible to take the call, all requests(get,put,post or delete) will be routed to service only, and if service is not there that is when it will be routed to specific https methods for specific calls.</w:t>
       </w:r>
     </w:p>
     <w:p>
@@ -12785,7 +13430,7 @@
         </w:tabs>
       </w:pPr>
       <w:r>
-        <w:t>HTTPServlet is child of GenericServlet and it is also abstract class, additionally ‘HttpServlet provides specific methods to handle the requests based on get,post,put and delete etc.</w:t>
+        <w:t>NOTE : All URL/s in the world by default are of GET Request.</w:t>
       </w:r>
     </w:p>
     <w:p>
@@ -12800,7 +13445,7 @@
         </w:tabs>
       </w:pPr>
       <w:r>
-        <w:t>Note that if the service method is there then none of the other methods are eligible to take the call, all requests(get,put,post or delete) will be routed to service only, and if service is not there that is when it will be routed to specific https methods for specific calls.</w:t>
+        <w:t>From html form we can only make GET AND POST request.</w:t>
       </w:r>
     </w:p>
     <w:p>
@@ -12815,7 +13460,122 @@
         </w:tabs>
       </w:pPr>
       <w:r>
-        <w:t>NOTE : All URL/s in the world by default are of GET Request.</w:t>
+        <w:t>Using JavaScript on the front end we can make any http method call.</w:t>
+      </w:r>
+    </w:p>
+    <w:p>
+      <w:pPr>
+        <w:tabs>
+          <w:tab w:val="left" w:pos="3045"/>
+        </w:tabs>
+        <w:rPr>
+          <w:noProof/>
+        </w:rPr>
+      </w:pPr>
+      <w:r>
+        <w:rPr>
+          <w:noProof/>
+        </w:rPr>
+        <w:drawing>
+          <wp:inline distT="0" distB="0" distL="0" distR="0" wp14:anchorId="10DE5010" wp14:editId="756FB265">
+            <wp:extent cx="5943600" cy="3091815"/>
+            <wp:effectExtent l="0" t="0" r="0" b="0"/>
+            <wp:docPr id="26" name="Picture 26"/>
+            <wp:cNvGraphicFramePr>
+              <a:graphicFrameLocks xmlns:a="http://schemas.openxmlformats.org/drawingml/2006/main" noChangeAspect="1"/>
+            </wp:cNvGraphicFramePr>
+            <a:graphic xmlns:a="http://schemas.openxmlformats.org/drawingml/2006/main">
+              <a:graphicData uri="http://schemas.openxmlformats.org/drawingml/2006/picture">
+                <pic:pic xmlns:pic="http://schemas.openxmlformats.org/drawingml/2006/picture">
+                  <pic:nvPicPr>
+                    <pic:cNvPr id="26" name="Picture 26"/>
+                    <pic:cNvPicPr/>
+                  </pic:nvPicPr>
+                  <pic:blipFill>
+                    <a:blip r:embed="rId41">
+                      <a:extLst>
+                        <a:ext uri="{28A0092B-C50C-407E-A947-70E740481C1C}">
+                          <a14:useLocalDpi xmlns:a14="http://schemas.microsoft.com/office/drawing/2010/main" val="0"/>
+                        </a:ext>
+                      </a:extLst>
+                    </a:blip>
+                    <a:stretch>
+                      <a:fillRect/>
+                    </a:stretch>
+                  </pic:blipFill>
+                  <pic:spPr>
+                    <a:xfrm>
+                      <a:off x="0" y="0"/>
+                      <a:ext cx="5943600" cy="3091815"/>
+                    </a:xfrm>
+                    <a:prstGeom prst="rect">
+                      <a:avLst/>
+                    </a:prstGeom>
+                  </pic:spPr>
+                </pic:pic>
+              </a:graphicData>
+            </a:graphic>
+          </wp:inline>
+        </w:drawing>
+      </w:r>
+    </w:p>
+    <w:p/>
+    <w:p/>
+    <w:p/>
+    <w:p/>
+    <w:p/>
+    <w:p>
+      <w:pPr>
+        <w:rPr>
+          <w:b/>
+          <w:bCs/>
+          <w:color w:val="92D050"/>
+        </w:rPr>
+      </w:pPr>
+      <w:r>
+        <w:rPr>
+          <w:b/>
+          <w:bCs/>
+          <w:color w:val="92D050"/>
+        </w:rPr>
+        <w:lastRenderedPageBreak/>
+        <w:t>Hello_servlet_app_demo program</w:t>
+      </w:r>
+    </w:p>
+    <w:p>
+      <w:r>
+        <w:t>1)Setting the reponse object from service()</w:t>
+      </w:r>
+    </w:p>
+    <w:p>
+      <w:pPr>
+        <w:ind w:firstLine="720"/>
+      </w:pPr>
+      <w:r>
+        <w:t>response.setContentType(“text/html”) : my reponses will be plain text or html</w:t>
+      </w:r>
+    </w:p>
+    <w:p>
+      <w:r>
+        <w:t>2)</w:t>
+      </w:r>
+      <w:r>
+        <w:t xml:space="preserve">PrintWriter out = response.getWriter(); //it initilaze the </w:t>
+      </w:r>
+      <w:r>
+        <w:rPr>
+          <w:b/>
+          <w:bCs/>
+        </w:rPr>
+        <w:t>response object</w:t>
+      </w:r>
+      <w:r>
+        <w:t xml:space="preserve"> which send reponse from the servlet to the browser or client</w:t>
+      </w:r>
+    </w:p>
+    <w:p>
+      <w:r>
+        <w:t>out.print(“Hello From Service Method of MyServlet()”)</w:t>
       </w:r>
     </w:p>
     <w:p>
@@ -12823,14 +13583,11 @@
         <w:pStyle w:val="ListParagraph"/>
         <w:numPr>
           <w:ilvl w:val="0"/>
-          <w:numId w:val="37"/>
+          <w:numId w:val="46"/>
         </w:numPr>
-        <w:tabs>
-          <w:tab w:val="left" w:pos="3045"/>
-        </w:tabs>
-      </w:pPr>
-      <w:r>
-        <w:t>From html form we can only make GET AND POST request.</w:t>
+      </w:pPr>
+      <w:r>
+        <w:t>web.xml can be edited as per requirement</w:t>
       </w:r>
     </w:p>
     <w:p>
@@ -12838,14 +13595,176 @@
         <w:pStyle w:val="ListParagraph"/>
         <w:numPr>
           <w:ilvl w:val="0"/>
-          <w:numId w:val="37"/>
+          <w:numId w:val="46"/>
         </w:numPr>
-        <w:tabs>
-          <w:tab w:val="left" w:pos="3045"/>
-        </w:tabs>
-      </w:pPr>
-      <w:r>
-        <w:t>Using JavaScript on the front end we can make any http method call.</w:t>
+      </w:pPr>
+      <w:r>
+        <w:t>we can give any number of names for the URL for a particular servlet</w:t>
+      </w:r>
+    </w:p>
+    <w:p>
+      <w:pPr>
+        <w:pStyle w:val="ListParagraph"/>
+        <w:numPr>
+          <w:ilvl w:val="0"/>
+          <w:numId w:val="46"/>
+        </w:numPr>
+      </w:pPr>
+      <w:r>
+        <w:t>if you are changing anything in the .java file or web.xml please restart tomcat server.</w:t>
+      </w:r>
+    </w:p>
+    <w:p>
+      <w:pPr>
+        <w:pStyle w:val="ListParagraph"/>
+        <w:numPr>
+          <w:ilvl w:val="0"/>
+          <w:numId w:val="46"/>
+        </w:numPr>
+      </w:pPr>
+      <w:r>
+        <w:t>HTML is only capable of doGet() and doPost()</w:t>
+      </w:r>
+      <w:r>
+        <w:t>, JavaScript is capable of all the http methods.</w:t>
+      </w:r>
+    </w:p>
+    <w:p>
+      <w:pPr>
+        <w:pStyle w:val="ListParagraph"/>
+        <w:numPr>
+          <w:ilvl w:val="0"/>
+          <w:numId w:val="46"/>
+        </w:numPr>
+      </w:pPr>
+      <w:r>
+        <w:t>doGet() is universal for the html pages. Like if we don’t mentod any method=’’ by default it will be doGet().</w:t>
+      </w:r>
+    </w:p>
+    <w:p>
+      <w:pPr>
+        <w:pStyle w:val="ListParagraph"/>
+        <w:numPr>
+          <w:ilvl w:val="0"/>
+          <w:numId w:val="46"/>
+        </w:numPr>
+      </w:pPr>
+      <w:r>
+        <w:t>Whenever you are making changes in static pages like html we don’t have to restart Server.</w:t>
+      </w:r>
+    </w:p>
+    <w:p>
+      <w:pPr>
+        <w:pStyle w:val="ListParagraph"/>
+        <w:numPr>
+          <w:ilvl w:val="0"/>
+          <w:numId w:val="46"/>
+        </w:numPr>
+      </w:pPr>
+      <w:r>
+        <w:t xml:space="preserve">If we want anything from the client we use </w:t>
+      </w:r>
+      <w:r>
+        <w:rPr>
+          <w:b/>
+          <w:bCs/>
+        </w:rPr>
+        <w:t>request</w:t>
+      </w:r>
+      <w:r>
+        <w:rPr>
+          <w:b/>
+          <w:bCs/>
+        </w:rPr>
+        <w:t xml:space="preserve"> </w:t>
+      </w:r>
+      <w:r>
+        <w:t xml:space="preserve"> and if we want to tell anything to the client we use </w:t>
+      </w:r>
+      <w:r>
+        <w:rPr>
+          <w:b/>
+          <w:bCs/>
+        </w:rPr>
+        <w:t>response</w:t>
+      </w:r>
+    </w:p>
+    <w:p>
+      <w:pPr>
+        <w:pStyle w:val="ListParagraph"/>
+        <w:numPr>
+          <w:ilvl w:val="0"/>
+          <w:numId w:val="46"/>
+        </w:numPr>
+      </w:pPr>
+      <w:r>
+        <w:t>We use request.getParameter(“fname”) for taking input from the client.</w:t>
+      </w:r>
+    </w:p>
+    <w:p>
+      <w:pPr>
+        <w:pStyle w:val="ListParagraph"/>
+        <w:numPr>
+          <w:ilvl w:val="0"/>
+          <w:numId w:val="46"/>
+        </w:numPr>
+      </w:pPr>
+      <w:r>
+        <w:t xml:space="preserve">Where ever user is selecting any input we should pass </w:t>
+      </w:r>
+      <w:r>
+        <w:rPr>
+          <w:b/>
+          <w:bCs/>
+        </w:rPr>
+        <w:t>value=’’</w:t>
+      </w:r>
+      <w:r>
+        <w:t xml:space="preserve"> to input tag</w:t>
+      </w:r>
+    </w:p>
+    <w:p>
+      <w:pPr>
+        <w:pStyle w:val="ListParagraph"/>
+        <w:numPr>
+          <w:ilvl w:val="0"/>
+          <w:numId w:val="46"/>
+        </w:numPr>
+      </w:pPr>
+      <w:r>
+        <w:t xml:space="preserve">Where ever user is typing any input we should use </w:t>
+      </w:r>
+      <w:r>
+        <w:rPr>
+          <w:b/>
+          <w:bCs/>
+        </w:rPr>
+        <w:t>name=’’</w:t>
+      </w:r>
+      <w:r>
+        <w:t xml:space="preserve"> attribute there</w:t>
+      </w:r>
+    </w:p>
+    <w:p>
+      <w:pPr>
+        <w:pStyle w:val="ListParagraph"/>
+        <w:numPr>
+          <w:ilvl w:val="0"/>
+          <w:numId w:val="46"/>
+        </w:numPr>
+      </w:pPr>
+      <w:r>
+        <w:t>Short hand to print an Array  without for-each loop by using Arrays.toString(request.getParameterValues(“hobby”));</w:t>
+      </w:r>
+    </w:p>
+    <w:p>
+      <w:pPr>
+        <w:pStyle w:val="ListParagraph"/>
+      </w:pPr>
+    </w:p>
+    <w:p>
+      <w:r>
+        <w:t>20-july- 12pm</w:t>
       </w:r>
     </w:p>
     <w:p>
@@ -12854,20 +13773,6 @@
           <w:tab w:val="left" w:pos="3045"/>
         </w:tabs>
         <w:ind w:left="1080"/>
-      </w:pPr>
-      <w:r>
-        <w:t>https codes</w:t>
-      </w:r>
-      <w:r>
-        <w:t xml:space="preserve"> </w:t>
-      </w:r>
-    </w:p>
-    <w:p>
-      <w:pPr>
-        <w:tabs>
-          <w:tab w:val="left" w:pos="3045"/>
-        </w:tabs>
-        <w:ind w:left="1080"/>
         <w:rPr>
           <w:sz w:val="20"/>
           <w:szCs w:val="20"/>
@@ -12879,7 +13784,6 @@
           <w:sz w:val="20"/>
           <w:szCs w:val="20"/>
         </w:rPr>
-        <w:lastRenderedPageBreak/>
         <w:drawing>
           <wp:anchor distT="0" distB="0" distL="114300" distR="114300" simplePos="0" relativeHeight="251669504" behindDoc="0" locked="0" layoutInCell="1" allowOverlap="1" wp14:anchorId="5D5B446A" wp14:editId="580B38FC">
             <wp:simplePos x="0" y="0"/>
@@ -12904,7 +13808,7 @@
                     <pic:cNvPicPr/>
                   </pic:nvPicPr>
                   <pic:blipFill>
-                    <a:blip r:embed="rId38">
+                    <a:blip r:embed="rId42">
                       <a:extLst>
                         <a:ext uri="{28A0092B-C50C-407E-A947-70E740481C1C}">
                           <a14:useLocalDpi xmlns:a14="http://schemas.microsoft.com/office/drawing/2010/main" val="0"/>
@@ -12953,6 +13857,9 @@
       <w:r>
         <w:t>ServletConfig and ServletContext</w:t>
       </w:r>
+      <w:r>
+        <w:t xml:space="preserve"> : </w:t>
+      </w:r>
     </w:p>
     <w:p>
       <w:pPr>
@@ -12961,47 +13868,86 @@
         </w:tabs>
       </w:pPr>
       <w:r>
-        <w:t>RequestDispactcher API</w:t>
-      </w:r>
-    </w:p>
-    <w:p>
-      <w:pPr>
+        <w:t>1)</w:t>
+      </w:r>
+      <w:r>
+        <w:rPr>
+          <w:b/>
+          <w:bCs/>
+        </w:rPr>
+        <w:t>ServletConfig :</w:t>
+      </w:r>
+      <w:r>
+        <w:t xml:space="preserve"> </w:t>
+      </w:r>
+    </w:p>
+    <w:p>
+      <w:pPr>
+        <w:pStyle w:val="ListParagraph"/>
+        <w:numPr>
+          <w:ilvl w:val="0"/>
+          <w:numId w:val="48"/>
+        </w:numPr>
         <w:tabs>
           <w:tab w:val="left" w:pos="3045"/>
         </w:tabs>
       </w:pPr>
       <w:r>
-        <w:t>Response.sendRe</w:t>
-      </w:r>
-      <w:r>
-        <w:t>direcct(“url”)</w:t>
-      </w:r>
-    </w:p>
-    <w:p>
-      <w:pPr>
+        <w:t>It is a configuration based parameters which can be passed to specific servlet only.</w:t>
+      </w:r>
+    </w:p>
+    <w:p>
+      <w:pPr>
+        <w:pStyle w:val="ListParagraph"/>
+        <w:numPr>
+          <w:ilvl w:val="0"/>
+          <w:numId w:val="48"/>
+        </w:numPr>
         <w:tabs>
           <w:tab w:val="left" w:pos="3045"/>
         </w:tabs>
       </w:pPr>
-    </w:p>
-    <w:p>
-      <w:pPr>
+      <w:r>
+        <w:t>The Configuration params set using ServletConfig for a particular servlet</w:t>
+      </w:r>
+      <w:r>
+        <w:t xml:space="preserve"> which</w:t>
+      </w:r>
+      <w:r>
+        <w:t xml:space="preserve"> cannot be accessed by other Servlet</w:t>
+      </w:r>
+      <w:r>
+        <w:t>.</w:t>
+      </w:r>
+    </w:p>
+    <w:p>
+      <w:pPr>
+        <w:pStyle w:val="ListParagraph"/>
+        <w:numPr>
+          <w:ilvl w:val="0"/>
+          <w:numId w:val="48"/>
+        </w:numPr>
         <w:tabs>
           <w:tab w:val="left" w:pos="3045"/>
         </w:tabs>
       </w:pPr>
       <w:r>
-        <w:t>2:50PM</w:t>
-      </w:r>
-    </w:p>
-    <w:p>
-      <w:pPr>
+        <w:t>For eg: If Servlet1 has some config params which is been set using ServletConfig these params cannot be used in Servlet2, it is local to that Servlet only.</w:t>
+      </w:r>
+    </w:p>
+    <w:p>
+      <w:pPr>
+        <w:pStyle w:val="ListParagraph"/>
+        <w:numPr>
+          <w:ilvl w:val="0"/>
+          <w:numId w:val="48"/>
+        </w:numPr>
         <w:tabs>
           <w:tab w:val="left" w:pos="3045"/>
         </w:tabs>
       </w:pPr>
       <w:r>
-        <w:t>1) Hidden Form Fields</w:t>
+        <w:t>To set config params in the web.xml file within servlet tag we can use &lt;init-param&gt;&lt;/init-param&gt; tag and give the param name and param value as a key value pair and you can access those params inside that particular Servlet Class.</w:t>
       </w:r>
     </w:p>
     <w:p>
@@ -13009,9 +13955,10 @@
         <w:tabs>
           <w:tab w:val="left" w:pos="3045"/>
         </w:tabs>
-      </w:pPr>
-      <w:r>
-        <w:t>2. URL rewriting</w:t>
+        <w:ind w:left="360"/>
+      </w:pPr>
+      <w:r>
+        <w:t>ServletConfig config = getServletConfig();</w:t>
       </w:r>
     </w:p>
     <w:p>
@@ -13019,9 +13966,13 @@
         <w:tabs>
           <w:tab w:val="left" w:pos="3045"/>
         </w:tabs>
-      </w:pPr>
-      <w:r>
-        <w:t>3.Cookies : smallest part of info stored in client machine in a key value format both will be strings.</w:t>
+        <w:ind w:left="360"/>
+      </w:pPr>
+      <w:r>
+        <w:t>Config.getInitParameter(“query1”)</w:t>
+      </w:r>
+      <w:r>
+        <w:t xml:space="preserve"> //here query1 is a key and will get the value</w:t>
       </w:r>
     </w:p>
     <w:p>
@@ -13029,9 +13980,10 @@
         <w:tabs>
           <w:tab w:val="left" w:pos="3045"/>
         </w:tabs>
-      </w:pPr>
-      <w:r>
-        <w:t>Adv :  Light weight, everything maintains at client.</w:t>
+        <w:ind w:left="360"/>
+      </w:pPr>
+      <w:r>
+        <w:t>Config.getInitParameter(“query2”)</w:t>
       </w:r>
     </w:p>
     <w:p>
@@ -13039,52 +13991,66 @@
         <w:tabs>
           <w:tab w:val="left" w:pos="3045"/>
         </w:tabs>
-      </w:pPr>
-      <w:r>
-        <w:t>Disad : if client machine is public computer it is not safe</w:t>
-      </w:r>
+        <w:ind w:left="360"/>
+      </w:pPr>
     </w:p>
     <w:p>
       <w:pPr>
         <w:tabs>
           <w:tab w:val="left" w:pos="3045"/>
         </w:tabs>
-      </w:pPr>
-      <w:r>
-        <w:t>We can’t store objcts in cookies bcoz it is only n only stirng.</w:t>
-      </w:r>
-    </w:p>
-    <w:p>
-      <w:pPr>
+        <w:rPr>
+          <w:b/>
+          <w:bCs/>
+        </w:rPr>
+      </w:pPr>
+      <w:r>
+        <w:rPr>
+          <w:b/>
+          <w:bCs/>
+        </w:rPr>
+        <w:t>2)ServletContext:</w:t>
+      </w:r>
+    </w:p>
+    <w:p>
+      <w:pPr>
+        <w:pStyle w:val="ListParagraph"/>
+        <w:numPr>
+          <w:ilvl w:val="0"/>
+          <w:numId w:val="49"/>
+        </w:numPr>
         <w:tabs>
           <w:tab w:val="left" w:pos="3045"/>
         </w:tabs>
       </w:pPr>
       <w:r>
-        <w:t>4.</w:t>
-      </w:r>
-      <w:r>
-        <w:t>HttpSession</w:t>
-      </w:r>
-      <w:r>
-        <w:t xml:space="preserve"> : </w:t>
-      </w:r>
-    </w:p>
-    <w:p>
-      <w:pPr>
+        <w:t>ServletContext is global to any servlets within this app, the context params set can be accessed by any Servlet throughout the entire application.</w:t>
+      </w:r>
+    </w:p>
+    <w:p>
+      <w:pPr>
+        <w:pStyle w:val="ListParagraph"/>
+        <w:numPr>
+          <w:ilvl w:val="0"/>
+          <w:numId w:val="49"/>
+        </w:numPr>
         <w:tabs>
           <w:tab w:val="left" w:pos="3045"/>
         </w:tabs>
       </w:pPr>
+      <w:r>
+        <w:t>We can set context params within web.xml file by using &lt;context-param&gt; tag within the &lt;web-app&gt; tag anywhere.</w:t>
+      </w:r>
     </w:p>
     <w:p>
       <w:pPr>
         <w:tabs>
           <w:tab w:val="left" w:pos="3045"/>
         </w:tabs>
-      </w:pPr>
-      <w:r>
-        <w:t>Servlets provide 3 types of Scopes</w:t>
+        <w:ind w:left="360"/>
+      </w:pPr>
+      <w:r>
+        <w:t>ServletContext context = getServletContext();</w:t>
       </w:r>
     </w:p>
     <w:p>
@@ -13092,9 +14058,10 @@
         <w:tabs>
           <w:tab w:val="left" w:pos="3045"/>
         </w:tabs>
-      </w:pPr>
-      <w:r>
-        <w:t>1)ServletRequest  - request scope – this is active until the current URL is not changed.</w:t>
+        <w:ind w:left="360"/>
+      </w:pPr>
+      <w:r>
+        <w:t>Context.getInitParameter(“driver”) //here driver is a key and it will give the value.</w:t>
       </w:r>
     </w:p>
     <w:p>
@@ -13102,9 +14069,19 @@
         <w:tabs>
           <w:tab w:val="left" w:pos="3045"/>
         </w:tabs>
-      </w:pPr>
-      <w:r>
-        <w:t>2)ServletContext – application scope – this is active until the entire application’s destroy is invoked</w:t>
+        <w:rPr>
+          <w:b/>
+          <w:bCs/>
+          <w:color w:val="92D050"/>
+        </w:rPr>
+      </w:pPr>
+      <w:r>
+        <w:rPr>
+          <w:b/>
+          <w:bCs/>
+          <w:color w:val="92D050"/>
+        </w:rPr>
+        <w:t xml:space="preserve">servletConfig_and_ServletContext_demo program </w:t>
       </w:r>
     </w:p>
     <w:p>
@@ -13112,10 +14089,17 @@
         <w:tabs>
           <w:tab w:val="left" w:pos="3045"/>
         </w:tabs>
-      </w:pPr>
-      <w:r>
-        <w:lastRenderedPageBreak/>
-        <w:t>3)HttpSession – session scope – this is per session/per user/its b/w user login to logout.</w:t>
+        <w:rPr>
+          <w:b/>
+          <w:bCs/>
+        </w:rPr>
+      </w:pPr>
+      <w:r>
+        <w:rPr>
+          <w:b/>
+          <w:bCs/>
+        </w:rPr>
+        <w:t>RequestDispatcher API</w:t>
       </w:r>
     </w:p>
     <w:p>
@@ -13125,7 +14109,7 @@
         </w:tabs>
       </w:pPr>
       <w:r>
-        <w:t>Session will be unique to for every user.</w:t>
+        <w:t>It provides below 2 methods</w:t>
       </w:r>
     </w:p>
     <w:p>
@@ -13135,7 +14119,7 @@
         </w:tabs>
       </w:pPr>
       <w:r>
-        <w:t>5:05pm</w:t>
+        <w:t>1)forward(request,response) - forward will forward the current request and response to the specific url mentioned within the application itself and will send the response of the forwarded page only and nothing else apart from it.</w:t>
       </w:r>
     </w:p>
     <w:p>
@@ -13145,8 +14129,1486 @@
         </w:tabs>
       </w:pPr>
       <w:r>
+        <w:t>2)include(request,response) - include will include the response of current page and also the response of the page given in the url of include both together as one response will be sent to the browser.</w:t>
+      </w:r>
+    </w:p>
+    <w:p>
+      <w:pPr>
+        <w:tabs>
+          <w:tab w:val="left" w:pos="3045"/>
+        </w:tabs>
+      </w:pPr>
+      <w:r>
+        <w:t>In both the cases the URL wont change it will be the URL of that particular servlet where this code is written.</w:t>
+      </w:r>
+    </w:p>
+    <w:p>
+      <w:pPr>
+        <w:tabs>
+          <w:tab w:val="left" w:pos="3045"/>
+        </w:tabs>
+        <w:rPr>
+          <w:b/>
+          <w:bCs/>
+          <w:color w:val="92D050"/>
+        </w:rPr>
+      </w:pPr>
+      <w:r>
+        <w:rPr>
+          <w:b/>
+          <w:bCs/>
+          <w:color w:val="92D050"/>
+        </w:rPr>
+        <w:t>Myservlet_login_page</w:t>
+      </w:r>
+    </w:p>
+    <w:p>
+      <w:pPr>
+        <w:tabs>
+          <w:tab w:val="left" w:pos="3045"/>
+        </w:tabs>
+      </w:pPr>
+    </w:p>
+    <w:p>
+      <w:pPr>
+        <w:tabs>
+          <w:tab w:val="left" w:pos="3045"/>
+        </w:tabs>
+        <w:rPr>
+          <w:b/>
+          <w:bCs/>
+        </w:rPr>
+      </w:pPr>
+      <w:r>
+        <w:rPr>
+          <w:b/>
+          <w:bCs/>
+        </w:rPr>
+        <w:lastRenderedPageBreak/>
+        <w:t>r</w:t>
+      </w:r>
+      <w:r>
+        <w:rPr>
+          <w:b/>
+          <w:bCs/>
+        </w:rPr>
+        <w:t>esponse.sendRedirect("url") vs forward</w:t>
+      </w:r>
+    </w:p>
+    <w:p>
+      <w:pPr>
+        <w:tabs>
+          <w:tab w:val="left" w:pos="3045"/>
+        </w:tabs>
+      </w:pPr>
+      <w:r>
+        <w:t>-&gt;sendRedirect changes the URL and creates new request, forward keeps existing request alive.</w:t>
+      </w:r>
+    </w:p>
+    <w:p>
+      <w:pPr>
+        <w:tabs>
+          <w:tab w:val="left" w:pos="3045"/>
+        </w:tabs>
+      </w:pPr>
+      <w:r>
+        <w:t>-&gt;forward only within the application, sendRedirect we can even navigate outside the application.</w:t>
+      </w:r>
+    </w:p>
+    <w:p>
+      <w:pPr>
+        <w:tabs>
+          <w:tab w:val="left" w:pos="3045"/>
+        </w:tabs>
+        <w:rPr>
+          <w:color w:val="FF0000"/>
+          <w:sz w:val="32"/>
+          <w:szCs w:val="32"/>
+        </w:rPr>
+      </w:pPr>
+      <w:r>
+        <w:rPr>
+          <w:color w:val="FF0000"/>
+          <w:sz w:val="32"/>
+          <w:szCs w:val="32"/>
+        </w:rPr>
+        <w:t>3</w:t>
+      </w:r>
+      <w:r>
+        <w:rPr>
+          <w:color w:val="FF0000"/>
+          <w:sz w:val="32"/>
+          <w:szCs w:val="32"/>
+        </w:rPr>
+        <w:t>:</w:t>
+      </w:r>
+      <w:r>
+        <w:rPr>
+          <w:color w:val="FF0000"/>
+          <w:sz w:val="32"/>
+          <w:szCs w:val="32"/>
+        </w:rPr>
+        <w:t>0</w:t>
+      </w:r>
+      <w:r>
+        <w:rPr>
+          <w:color w:val="FF0000"/>
+          <w:sz w:val="32"/>
+          <w:szCs w:val="32"/>
+        </w:rPr>
+        <w:t>0PM</w:t>
+      </w:r>
+    </w:p>
+    <w:p>
+      <w:pPr>
+        <w:tabs>
+          <w:tab w:val="left" w:pos="3045"/>
+        </w:tabs>
+      </w:pPr>
+      <w:r>
+        <w:t>1) Hidden Form Fields</w:t>
+      </w:r>
+    </w:p>
+    <w:p>
+      <w:pPr>
+        <w:tabs>
+          <w:tab w:val="left" w:pos="3045"/>
+        </w:tabs>
+      </w:pPr>
+      <w:r>
+        <w:t>2. URL rewriting</w:t>
+      </w:r>
+    </w:p>
+    <w:p>
+      <w:pPr>
+        <w:tabs>
+          <w:tab w:val="left" w:pos="3045"/>
+        </w:tabs>
+      </w:pPr>
+      <w:r>
+        <w:t>3.Cookies : smallest part of info stored in client machine in a key value format both will be strings.</w:t>
+      </w:r>
+    </w:p>
+    <w:p>
+      <w:pPr>
+        <w:tabs>
+          <w:tab w:val="left" w:pos="3045"/>
+        </w:tabs>
+      </w:pPr>
+      <w:r>
+        <w:t>Adv :  Light weight, everything maintains at client.</w:t>
+      </w:r>
+    </w:p>
+    <w:p>
+      <w:pPr>
+        <w:tabs>
+          <w:tab w:val="left" w:pos="3045"/>
+        </w:tabs>
+      </w:pPr>
+      <w:r>
+        <w:t>Disad : if client machine is public computer it is not safe</w:t>
+      </w:r>
+    </w:p>
+    <w:p>
+      <w:pPr>
+        <w:tabs>
+          <w:tab w:val="left" w:pos="3045"/>
+        </w:tabs>
+      </w:pPr>
+      <w:r>
+        <w:t>We can’t store objcts in cookies bcoz it is only n only stirng.</w:t>
+      </w:r>
+    </w:p>
+    <w:p>
+      <w:pPr>
+        <w:tabs>
+          <w:tab w:val="left" w:pos="3045"/>
+        </w:tabs>
+      </w:pPr>
+      <w:r>
+        <w:t>4.</w:t>
+      </w:r>
+      <w:r>
+        <w:t>HttpSession</w:t>
+      </w:r>
+      <w:r>
+        <w:t xml:space="preserve"> : </w:t>
+      </w:r>
+    </w:p>
+    <w:p>
+      <w:pPr>
+        <w:tabs>
+          <w:tab w:val="left" w:pos="3045"/>
+        </w:tabs>
+      </w:pPr>
+    </w:p>
+    <w:p>
+      <w:pPr>
+        <w:tabs>
+          <w:tab w:val="left" w:pos="3045"/>
+        </w:tabs>
+      </w:pPr>
+      <w:r>
+        <w:t>Servlets provide 3 types of Scopes</w:t>
+      </w:r>
+    </w:p>
+    <w:p>
+      <w:pPr>
+        <w:tabs>
+          <w:tab w:val="left" w:pos="3045"/>
+        </w:tabs>
+      </w:pPr>
+      <w:r>
+        <w:t>1)ServletRequest  - request scope – this is active until the current URL is not changed.</w:t>
+      </w:r>
+    </w:p>
+    <w:p>
+      <w:pPr>
+        <w:tabs>
+          <w:tab w:val="left" w:pos="3045"/>
+        </w:tabs>
+      </w:pPr>
+      <w:r>
+        <w:t>2)ServletContext – application scope – this is active until the entire application’s destroy is invoked</w:t>
+      </w:r>
+    </w:p>
+    <w:p>
+      <w:pPr>
+        <w:tabs>
+          <w:tab w:val="left" w:pos="3045"/>
+        </w:tabs>
+      </w:pPr>
+      <w:r>
+        <w:t>3)HttpSession – session scope – this is per session/per user/its b/w user login to logout.</w:t>
+      </w:r>
+    </w:p>
+    <w:p>
+      <w:pPr>
+        <w:tabs>
+          <w:tab w:val="left" w:pos="3045"/>
+        </w:tabs>
+      </w:pPr>
+      <w:r>
+        <w:t>Session will be unique to for every user.</w:t>
+      </w:r>
+    </w:p>
+    <w:p>
+      <w:pPr>
+        <w:tabs>
+          <w:tab w:val="left" w:pos="3045"/>
+        </w:tabs>
+      </w:pPr>
+      <w:r>
+        <w:t>5:05pm</w:t>
+      </w:r>
+    </w:p>
+    <w:p>
+      <w:pPr>
+        <w:tabs>
+          <w:tab w:val="left" w:pos="3045"/>
+        </w:tabs>
+      </w:pPr>
+      <w:r>
         <w:t>Login app with session</w:t>
       </w:r>
+    </w:p>
+    <w:p>
+      <w:pPr>
+        <w:tabs>
+          <w:tab w:val="left" w:pos="3045"/>
+        </w:tabs>
+      </w:pPr>
+    </w:p>
+    <w:p>
+      <w:pPr>
+        <w:tabs>
+          <w:tab w:val="left" w:pos="3045"/>
+        </w:tabs>
+      </w:pPr>
+    </w:p>
+    <w:p>
+      <w:pPr>
+        <w:tabs>
+          <w:tab w:val="left" w:pos="3045"/>
+        </w:tabs>
+      </w:pPr>
+    </w:p>
+    <w:p>
+      <w:pPr>
+        <w:tabs>
+          <w:tab w:val="left" w:pos="3045"/>
+        </w:tabs>
+      </w:pPr>
+    </w:p>
+    <w:p>
+      <w:pPr>
+        <w:tabs>
+          <w:tab w:val="left" w:pos="3045"/>
+        </w:tabs>
+      </w:pPr>
+    </w:p>
+    <w:p>
+      <w:pPr>
+        <w:tabs>
+          <w:tab w:val="left" w:pos="3045"/>
+        </w:tabs>
+      </w:pPr>
+    </w:p>
+    <w:p>
+      <w:pPr>
+        <w:tabs>
+          <w:tab w:val="left" w:pos="3045"/>
+        </w:tabs>
+      </w:pPr>
+    </w:p>
+    <w:p>
+      <w:pPr>
+        <w:tabs>
+          <w:tab w:val="left" w:pos="3045"/>
+        </w:tabs>
+      </w:pPr>
+    </w:p>
+    <w:p>
+      <w:pPr>
+        <w:tabs>
+          <w:tab w:val="left" w:pos="3045"/>
+        </w:tabs>
+      </w:pPr>
+    </w:p>
+    <w:p>
+      <w:pPr>
+        <w:tabs>
+          <w:tab w:val="left" w:pos="3045"/>
+        </w:tabs>
+        <w:rPr>
+          <w:color w:val="FF0000"/>
+          <w:sz w:val="28"/>
+          <w:szCs w:val="28"/>
+        </w:rPr>
+      </w:pPr>
+      <w:r>
+        <w:rPr>
+          <w:color w:val="FF0000"/>
+          <w:sz w:val="28"/>
+          <w:szCs w:val="28"/>
+        </w:rPr>
+        <w:lastRenderedPageBreak/>
+        <w:t>21-july 10:30am</w:t>
+      </w:r>
+    </w:p>
+    <w:p>
+      <w:pPr>
+        <w:tabs>
+          <w:tab w:val="left" w:pos="3045"/>
+        </w:tabs>
+        <w:rPr>
+          <w:color w:val="000000" w:themeColor="text1"/>
+        </w:rPr>
+      </w:pPr>
+      <w:r>
+        <w:rPr>
+          <w:color w:val="000000" w:themeColor="text1"/>
+        </w:rPr>
+        <w:t>http/https methods</w:t>
+      </w:r>
+    </w:p>
+    <w:p>
+      <w:pPr>
+        <w:tabs>
+          <w:tab w:val="left" w:pos="3045"/>
+        </w:tabs>
+        <w:rPr>
+          <w:color w:val="000000" w:themeColor="text1"/>
+        </w:rPr>
+      </w:pPr>
+      <w:r>
+        <w:rPr>
+          <w:color w:val="000000" w:themeColor="text1"/>
+        </w:rPr>
+        <w:t>---------------------------</w:t>
+      </w:r>
+    </w:p>
+    <w:p>
+      <w:pPr>
+        <w:tabs>
+          <w:tab w:val="left" w:pos="3045"/>
+        </w:tabs>
+        <w:rPr>
+          <w:color w:val="000000" w:themeColor="text1"/>
+        </w:rPr>
+      </w:pPr>
+      <w:r>
+        <w:rPr>
+          <w:color w:val="000000" w:themeColor="text1"/>
+        </w:rPr>
+        <w:t>-&gt;GET(default) - Used for reading resource from server. Passes the data via the URL i.e it appends the data at the end of the url.</w:t>
+      </w:r>
+    </w:p>
+    <w:p>
+      <w:pPr>
+        <w:tabs>
+          <w:tab w:val="left" w:pos="3045"/>
+        </w:tabs>
+        <w:rPr>
+          <w:color w:val="000000" w:themeColor="text1"/>
+        </w:rPr>
+      </w:pPr>
+      <w:r>
+        <w:rPr>
+          <w:color w:val="000000" w:themeColor="text1"/>
+        </w:rPr>
+        <w:t>-&gt;POST       - Used for creating a resource, it is secured comparable to get because it passes the data via the payload not the URL.</w:t>
+      </w:r>
+    </w:p>
+    <w:p>
+      <w:pPr>
+        <w:tabs>
+          <w:tab w:val="left" w:pos="3045"/>
+        </w:tabs>
+        <w:rPr>
+          <w:color w:val="000000" w:themeColor="text1"/>
+        </w:rPr>
+      </w:pPr>
+      <w:r>
+        <w:rPr>
+          <w:color w:val="000000" w:themeColor="text1"/>
+        </w:rPr>
+        <w:t>-&gt;PUT     - used for updating the resource completely and it is idempotent in nature, passes the data via the payload.</w:t>
+      </w:r>
+      <w:r>
+        <w:rPr>
+          <w:color w:val="000000" w:themeColor="text1"/>
+        </w:rPr>
+        <w:t xml:space="preserve"> </w:t>
+      </w:r>
+    </w:p>
+    <w:p>
+      <w:pPr>
+        <w:tabs>
+          <w:tab w:val="left" w:pos="3045"/>
+        </w:tabs>
+        <w:rPr>
+          <w:color w:val="000000" w:themeColor="text1"/>
+        </w:rPr>
+      </w:pPr>
+      <w:r>
+        <w:rPr>
+          <w:color w:val="000000" w:themeColor="text1"/>
+        </w:rPr>
+        <w:t>Idempotent : I have a browser and a registration page , let say same user submitting the same data 100 times with same values. Here if I go with POST request, It will create 100 new resources where PUT  will only start reacting when there is change in the values. If no change PUT won’t react. This is we called idempotent in nature.</w:t>
+      </w:r>
+    </w:p>
+    <w:p>
+      <w:pPr>
+        <w:tabs>
+          <w:tab w:val="left" w:pos="3045"/>
+        </w:tabs>
+        <w:rPr>
+          <w:color w:val="000000" w:themeColor="text1"/>
+        </w:rPr>
+      </w:pPr>
+      <w:r>
+        <w:rPr>
+          <w:color w:val="000000" w:themeColor="text1"/>
+        </w:rPr>
+        <w:t>-&gt;PATCH   - used for partial update, sends data via the payload.</w:t>
+      </w:r>
+    </w:p>
+    <w:p>
+      <w:pPr>
+        <w:tabs>
+          <w:tab w:val="left" w:pos="3045"/>
+        </w:tabs>
+        <w:rPr>
+          <w:color w:val="000000" w:themeColor="text1"/>
+        </w:rPr>
+      </w:pPr>
+      <w:r>
+        <w:rPr>
+          <w:color w:val="000000" w:themeColor="text1"/>
+        </w:rPr>
+        <w:t xml:space="preserve">-&gt;DELETE    - used for deleting the resource from backend, sends data via the </w:t>
+      </w:r>
+      <w:r>
+        <w:rPr>
+          <w:color w:val="000000" w:themeColor="text1"/>
+        </w:rPr>
+        <w:t>URL</w:t>
+      </w:r>
+      <w:r>
+        <w:rPr>
+          <w:color w:val="000000" w:themeColor="text1"/>
+        </w:rPr>
+        <w:t xml:space="preserve"> similar to GET.</w:t>
+      </w:r>
+    </w:p>
+    <w:p>
+      <w:pPr>
+        <w:tabs>
+          <w:tab w:val="left" w:pos="3045"/>
+        </w:tabs>
+        <w:rPr>
+          <w:color w:val="000000" w:themeColor="text1"/>
+        </w:rPr>
+      </w:pPr>
+      <w:r>
+        <w:rPr>
+          <w:color w:val="000000" w:themeColor="text1"/>
+        </w:rPr>
+        <w:t xml:space="preserve">Complete </w:t>
+      </w:r>
+      <w:r>
+        <w:rPr>
+          <w:color w:val="000000" w:themeColor="text1"/>
+        </w:rPr>
+        <w:t>U</w:t>
+      </w:r>
+      <w:r>
+        <w:rPr>
+          <w:color w:val="000000" w:themeColor="text1"/>
+        </w:rPr>
+        <w:t xml:space="preserve">pdation means object is getting modified completely </w:t>
+      </w:r>
+    </w:p>
+    <w:p>
+      <w:pPr>
+        <w:tabs>
+          <w:tab w:val="left" w:pos="3045"/>
+        </w:tabs>
+        <w:rPr>
+          <w:color w:val="000000" w:themeColor="text1"/>
+        </w:rPr>
+      </w:pPr>
+      <w:r>
+        <w:rPr>
+          <w:color w:val="000000" w:themeColor="text1"/>
+        </w:rPr>
+        <w:t>Partial Updation : W</w:t>
+      </w:r>
+      <w:r>
+        <w:rPr>
+          <w:color w:val="000000" w:themeColor="text1"/>
+        </w:rPr>
+        <w:t xml:space="preserve">here as </w:t>
+      </w:r>
+      <w:r>
+        <w:rPr>
+          <w:color w:val="000000" w:themeColor="text1"/>
+        </w:rPr>
+        <w:t>P</w:t>
+      </w:r>
+      <w:r>
+        <w:rPr>
+          <w:color w:val="000000" w:themeColor="text1"/>
+        </w:rPr>
+        <w:t xml:space="preserve">artial </w:t>
+      </w:r>
+      <w:r>
+        <w:rPr>
+          <w:color w:val="000000" w:themeColor="text1"/>
+        </w:rPr>
+        <w:t>U</w:t>
+      </w:r>
+      <w:r>
+        <w:rPr>
+          <w:color w:val="000000" w:themeColor="text1"/>
+        </w:rPr>
+        <w:t>pdation means only some fields in the object are getting modified.</w:t>
+      </w:r>
+    </w:p>
+    <w:p>
+      <w:pPr>
+        <w:tabs>
+          <w:tab w:val="left" w:pos="3045"/>
+        </w:tabs>
+        <w:rPr>
+          <w:color w:val="000000" w:themeColor="text1"/>
+        </w:rPr>
+      </w:pPr>
+      <w:r>
+        <w:rPr>
+          <w:color w:val="000000" w:themeColor="text1"/>
+        </w:rPr>
+        <w:t xml:space="preserve">Payload : </w:t>
+      </w:r>
+      <w:r>
+        <w:rPr>
+          <w:color w:val="000000" w:themeColor="text1"/>
+        </w:rPr>
+        <w:t>b</w:t>
+      </w:r>
+      <w:r>
+        <w:rPr>
+          <w:color w:val="000000" w:themeColor="text1"/>
+        </w:rPr>
+        <w:t>rowser storage we can say. That data can be send thru URL to the Server.</w:t>
+      </w:r>
+    </w:p>
+    <w:p>
+      <w:pPr>
+        <w:tabs>
+          <w:tab w:val="left" w:pos="3045"/>
+        </w:tabs>
+        <w:rPr>
+          <w:b/>
+          <w:bCs/>
+          <w:color w:val="FF0000"/>
+        </w:rPr>
+      </w:pPr>
+      <w:r>
+        <w:rPr>
+          <w:b/>
+          <w:bCs/>
+          <w:color w:val="FF0000"/>
+        </w:rPr>
+        <w:t>h</w:t>
+      </w:r>
+      <w:r>
+        <w:rPr>
+          <w:b/>
+          <w:bCs/>
+          <w:color w:val="FF0000"/>
+        </w:rPr>
+        <w:t>ello_postman</w:t>
+      </w:r>
+      <w:r>
+        <w:rPr>
+          <w:b/>
+          <w:bCs/>
+          <w:color w:val="FF0000"/>
+        </w:rPr>
+        <w:t>_demo : Demo to check out the http methods</w:t>
+      </w:r>
+    </w:p>
+    <w:p>
+      <w:pPr>
+        <w:tabs>
+          <w:tab w:val="left" w:pos="3045"/>
+        </w:tabs>
+      </w:pPr>
+      <w:r>
+        <w:t>Postman is an API testing tool whatever Restful calls(doGet,doPost,doPut and doDelete)  request we are making for all this things We don’t have to write Javascript to make a call. Before Writing JS for all of this calls we can Test those calls utilizing the tool just like POSTMAN. Apart from POSTMAN we have SAOPUI.</w:t>
+      </w:r>
+    </w:p>
+    <w:p>
+      <w:pPr>
+        <w:tabs>
+          <w:tab w:val="left" w:pos="3045"/>
+        </w:tabs>
+      </w:pPr>
+      <w:r>
+        <w:t>Which is used for API testing , this is part of testing only but technically we called as API Testing which means you are testing certain point in your application. Eg : like how the Get  request is doing</w:t>
+      </w:r>
+      <w:r>
+        <w:t>, what is the response of a Post request. We as Dev already aware what is expected request and expected response during testing thru this tool we can test in advance before writing JavaScript for all of this calls.</w:t>
+      </w:r>
+    </w:p>
+    <w:p>
+      <w:pPr>
+        <w:tabs>
+          <w:tab w:val="left" w:pos="3045"/>
+        </w:tabs>
+      </w:pPr>
+      <w:r>
+        <w:t>As you know HTML is limited to get and post only so it not a good idea to write JS for other calls like put and del</w:t>
+      </w:r>
+      <w:r>
+        <w:t>e</w:t>
+      </w:r>
+      <w:r>
+        <w:t>te, so its better to use POSTMAN for testing those calls.</w:t>
+      </w:r>
+    </w:p>
+    <w:p>
+      <w:pPr>
+        <w:tabs>
+          <w:tab w:val="left" w:pos="3045"/>
+        </w:tabs>
+      </w:pPr>
+      <w:r>
+        <w:t xml:space="preserve">Before UI construction we are just making sure that everything is going absolutely perfect by testing the calls </w:t>
+      </w:r>
+      <w:r>
+        <w:t>using POSTMAN.</w:t>
+      </w:r>
+    </w:p>
+    <w:p>
+      <w:pPr>
+        <w:tabs>
+          <w:tab w:val="left" w:pos="3045"/>
+        </w:tabs>
+      </w:pPr>
+      <w:r>
+        <w:t>JavaScript will be sending data either in .xml or .json format. As server won’t understand .json so we need a communicator like Jackson library</w:t>
+      </w:r>
+    </w:p>
+    <w:p>
+      <w:pPr>
+        <w:tabs>
+          <w:tab w:val="left" w:pos="3045"/>
+        </w:tabs>
+      </w:pPr>
+      <w:r>
+        <w:t>It will take JSON object and convert into java object POJO class we say</w:t>
+      </w:r>
+    </w:p>
+    <w:p>
+      <w:pPr>
+        <w:tabs>
+          <w:tab w:val="left" w:pos="3045"/>
+        </w:tabs>
+        <w:rPr>
+          <w:sz w:val="14"/>
+          <w:szCs w:val="14"/>
+        </w:rPr>
+      </w:pPr>
+      <w:r>
+        <w:rPr>
+          <w:sz w:val="14"/>
+          <w:szCs w:val="14"/>
+        </w:rPr>
+        <w:t>Eg : var employee = {“id” : 100, “name” : “suleman”, “designation” : “SDE”} ==&gt; class Employee{Int id;</w:t>
+      </w:r>
+      <w:r>
+        <w:rPr>
+          <w:sz w:val="14"/>
+          <w:szCs w:val="14"/>
+        </w:rPr>
+        <w:t xml:space="preserve"> </w:t>
+      </w:r>
+      <w:r>
+        <w:rPr>
+          <w:sz w:val="14"/>
+          <w:szCs w:val="14"/>
+        </w:rPr>
+        <w:t>String name;</w:t>
+      </w:r>
+      <w:r>
+        <w:rPr>
+          <w:sz w:val="14"/>
+          <w:szCs w:val="14"/>
+        </w:rPr>
+        <w:t xml:space="preserve"> </w:t>
+      </w:r>
+      <w:r>
+        <w:rPr>
+          <w:sz w:val="14"/>
+          <w:szCs w:val="14"/>
+        </w:rPr>
+        <w:t>String designation;}</w:t>
+      </w:r>
+    </w:p>
+    <w:p>
+      <w:pPr>
+        <w:tabs>
+          <w:tab w:val="left" w:pos="3045"/>
+        </w:tabs>
+        <w:rPr>
+          <w:sz w:val="24"/>
+          <w:szCs w:val="24"/>
+        </w:rPr>
+      </w:pPr>
+      <w:r>
+        <w:rPr>
+          <w:sz w:val="24"/>
+          <w:szCs w:val="24"/>
+        </w:rPr>
+        <w:lastRenderedPageBreak/>
+        <w:t>Jackson library will also do java object -&gt; JSON object</w:t>
+      </w:r>
+      <w:r>
+        <w:rPr>
+          <w:sz w:val="24"/>
+          <w:szCs w:val="24"/>
+        </w:rPr>
+        <w:t>.</w:t>
+      </w:r>
+    </w:p>
+    <w:p>
+      <w:pPr>
+        <w:tabs>
+          <w:tab w:val="left" w:pos="3045"/>
+        </w:tabs>
+        <w:rPr>
+          <w:sz w:val="24"/>
+          <w:szCs w:val="24"/>
+        </w:rPr>
+      </w:pPr>
+      <w:r>
+        <w:rPr>
+          <w:sz w:val="24"/>
+          <w:szCs w:val="24"/>
+        </w:rPr>
+        <w:t>Our front-end which is written using html and javascript is different and backend which is written in java is different thing both has to communicate commonly b/w each other. So, what’s the common thing we can use? We can use .xml because we have XML Parsers over here on both the sides here java script will be having JS xml builders which build xml and send it to the backend, here java also have xml parsers which I can use to map it the java objects and when Im sending back this info as a response by converting into XML so that frontend can read that. This XML we are using for a common entity to do the handshake b/w two different application which is commonly  known as web services.</w:t>
+      </w:r>
+    </w:p>
+    <w:p>
+      <w:pPr>
+        <w:tabs>
+          <w:tab w:val="left" w:pos="3045"/>
+        </w:tabs>
+        <w:rPr>
+          <w:sz w:val="24"/>
+          <w:szCs w:val="24"/>
+        </w:rPr>
+      </w:pPr>
+      <w:r>
+        <w:rPr>
+          <w:sz w:val="24"/>
+          <w:szCs w:val="24"/>
+        </w:rPr>
+        <w:t>Web Services: One application taking the services from another application with three things over an internet, over an network, over a protocol is what is called as Web Services.</w:t>
+      </w:r>
+      <w:r>
+        <w:rPr>
+          <w:sz w:val="24"/>
+          <w:szCs w:val="24"/>
+        </w:rPr>
+        <w:t xml:space="preserve"> In this one application is acting as a service provider and another application is acting as a consumer and they are using http protocols primarily  </w:t>
+      </w:r>
+      <w:r>
+        <w:rPr>
+          <w:sz w:val="24"/>
+          <w:szCs w:val="24"/>
+        </w:rPr>
+        <w:t xml:space="preserve">with all https methods </w:t>
+      </w:r>
+      <w:r>
+        <w:rPr>
+          <w:sz w:val="24"/>
+          <w:szCs w:val="24"/>
+        </w:rPr>
+        <w:t>to signal b/w each other so that what client is asking server will be able to understand that and process the reponses based on that</w:t>
+      </w:r>
+      <w:r>
+        <w:rPr>
+          <w:sz w:val="24"/>
+          <w:szCs w:val="24"/>
+        </w:rPr>
+        <w:t>. And they also need</w:t>
+      </w:r>
+      <w:r>
+        <w:rPr>
+          <w:sz w:val="24"/>
+          <w:szCs w:val="24"/>
+        </w:rPr>
+        <w:t xml:space="preserve"> a common </w:t>
+      </w:r>
+      <w:r>
+        <w:rPr>
+          <w:sz w:val="24"/>
+          <w:szCs w:val="24"/>
+        </w:rPr>
+        <w:t>way so that they can communicate with each other</w:t>
+      </w:r>
+      <w:r>
+        <w:rPr>
+          <w:sz w:val="24"/>
+          <w:szCs w:val="24"/>
+        </w:rPr>
+        <w:t xml:space="preserve">. To communicate between them.  </w:t>
+      </w:r>
+    </w:p>
+    <w:p>
+      <w:pPr>
+        <w:tabs>
+          <w:tab w:val="left" w:pos="3045"/>
+        </w:tabs>
+        <w:rPr>
+          <w:sz w:val="24"/>
+          <w:szCs w:val="24"/>
+        </w:rPr>
+      </w:pPr>
+      <w:r>
+        <w:rPr>
+          <w:sz w:val="24"/>
+          <w:szCs w:val="24"/>
+        </w:rPr>
+        <w:t>For example</w:t>
+      </w:r>
+      <w:r>
+        <w:rPr>
+          <w:sz w:val="24"/>
+          <w:szCs w:val="24"/>
+        </w:rPr>
+        <w:t xml:space="preserve"> : </w:t>
+      </w:r>
+      <w:r>
+        <w:rPr>
+          <w:sz w:val="24"/>
+          <w:szCs w:val="24"/>
+        </w:rPr>
+        <w:t xml:space="preserve"> we already have .xml in wh</w:t>
+      </w:r>
+      <w:r>
+        <w:rPr>
+          <w:sz w:val="24"/>
+          <w:szCs w:val="24"/>
+        </w:rPr>
+        <w:t>ich is globa</w:t>
+      </w:r>
+      <w:r>
+        <w:rPr>
+          <w:sz w:val="24"/>
+          <w:szCs w:val="24"/>
+        </w:rPr>
+        <w:t>l</w:t>
+      </w:r>
+      <w:r>
+        <w:rPr>
+          <w:sz w:val="24"/>
+          <w:szCs w:val="24"/>
+        </w:rPr>
+        <w:t>ly understandable or we can consider JS0N which is understood by al JS F/w so we don’t have to parsing or reading. We can directly convert HTML data whatever it is coming  into json and makes those http calls and in the backend we are utilizing Jackson library to convert the JSON object into java object for the incoming request. We process and sends back the reponse by converting java object into back to the JSON object.</w:t>
+      </w:r>
+      <w:r>
+        <w:rPr>
+          <w:sz w:val="24"/>
+          <w:szCs w:val="24"/>
+        </w:rPr>
+        <w:t xml:space="preserve"> That’s what makes the typical client server architecture with web services this type of web services where are effectively using http request with the redable XML readable JSON so such web services are called as RestFul WebServices here REST stands for : Representational state and Transfer based on http/https and communicate using redable XML or JSON. It is light weight and faster.</w:t>
+      </w:r>
+    </w:p>
+    <w:p>
+      <w:pPr>
+        <w:tabs>
+          <w:tab w:val="left" w:pos="3045"/>
+        </w:tabs>
+        <w:rPr>
+          <w:sz w:val="24"/>
+          <w:szCs w:val="24"/>
+        </w:rPr>
+      </w:pPr>
+      <w:r>
+        <w:rPr>
+          <w:sz w:val="24"/>
+          <w:szCs w:val="24"/>
+        </w:rPr>
+        <w:t xml:space="preserve">For this </w:t>
+      </w:r>
+      <w:r>
+        <w:rPr>
+          <w:b/>
+          <w:bCs/>
+          <w:sz w:val="24"/>
+          <w:szCs w:val="24"/>
+        </w:rPr>
+        <w:t>Jackson library</w:t>
+      </w:r>
+      <w:r>
+        <w:rPr>
+          <w:sz w:val="24"/>
+          <w:szCs w:val="24"/>
+        </w:rPr>
+        <w:t xml:space="preserve"> </w:t>
+      </w:r>
+      <w:r>
+        <w:rPr>
+          <w:sz w:val="24"/>
+          <w:szCs w:val="24"/>
+        </w:rPr>
+        <w:t>, W</w:t>
+      </w:r>
+      <w:r>
+        <w:rPr>
+          <w:sz w:val="24"/>
+          <w:szCs w:val="24"/>
+        </w:rPr>
+        <w:t xml:space="preserve">e are using </w:t>
+      </w:r>
+      <w:r>
+        <w:rPr>
+          <w:b/>
+          <w:bCs/>
+          <w:sz w:val="24"/>
+          <w:szCs w:val="24"/>
+        </w:rPr>
+        <w:t xml:space="preserve">GSON </w:t>
+      </w:r>
+      <w:r>
+        <w:rPr>
+          <w:sz w:val="24"/>
+          <w:szCs w:val="24"/>
+        </w:rPr>
+        <w:t>(Google’s Script object notion) which will be helpful in doing conversions like JSON</w:t>
+      </w:r>
+      <w:r>
+        <w:rPr>
+          <w:sz w:val="24"/>
+          <w:szCs w:val="24"/>
+        </w:rPr>
+        <w:t xml:space="preserve"> to </w:t>
+      </w:r>
+      <w:r>
+        <w:rPr>
+          <w:sz w:val="24"/>
+          <w:szCs w:val="24"/>
+        </w:rPr>
+        <w:t>Java object</w:t>
+      </w:r>
+      <w:r>
+        <w:rPr>
+          <w:sz w:val="24"/>
+          <w:szCs w:val="24"/>
+        </w:rPr>
+        <w:t xml:space="preserve"> and Vice Versa</w:t>
+      </w:r>
+      <w:r>
+        <w:rPr>
+          <w:sz w:val="24"/>
+          <w:szCs w:val="24"/>
+        </w:rPr>
+        <w:t>.</w:t>
+      </w:r>
+    </w:p>
+    <w:p>
+      <w:pPr>
+        <w:tabs>
+          <w:tab w:val="left" w:pos="3045"/>
+        </w:tabs>
+        <w:rPr>
+          <w:b/>
+          <w:bCs/>
+          <w:color w:val="FF0000"/>
+          <w:sz w:val="24"/>
+          <w:szCs w:val="24"/>
+        </w:rPr>
+      </w:pPr>
+      <w:r>
+        <w:rPr>
+          <w:b/>
+          <w:bCs/>
+          <w:color w:val="FF0000"/>
+          <w:sz w:val="24"/>
+          <w:szCs w:val="24"/>
+        </w:rPr>
+        <w:t>Student_restful_api_demo</w:t>
+      </w:r>
+    </w:p>
+    <w:p>
+      <w:pPr>
+        <w:tabs>
+          <w:tab w:val="left" w:pos="3045"/>
+        </w:tabs>
+        <w:rPr>
+          <w:b/>
+          <w:bCs/>
+          <w:color w:val="FF0000"/>
+          <w:sz w:val="24"/>
+          <w:szCs w:val="24"/>
+        </w:rPr>
+      </w:pPr>
+    </w:p>
+    <w:p>
+      <w:pPr>
+        <w:tabs>
+          <w:tab w:val="left" w:pos="3045"/>
+        </w:tabs>
+        <w:rPr>
+          <w:sz w:val="24"/>
+          <w:szCs w:val="24"/>
+        </w:rPr>
+      </w:pPr>
+      <w:r>
+        <w:rPr>
+          <w:sz w:val="24"/>
+          <w:szCs w:val="24"/>
+        </w:rPr>
+        <w:t>22-july 11:51AM</w:t>
+      </w:r>
+    </w:p>
+    <w:p>
+      <w:pPr>
+        <w:tabs>
+          <w:tab w:val="left" w:pos="3045"/>
+        </w:tabs>
+      </w:pPr>
+      <w:r>
+        <w:t xml:space="preserve">DOM Events: </w:t>
+      </w:r>
+    </w:p>
+    <w:p>
+      <w:pPr>
+        <w:tabs>
+          <w:tab w:val="left" w:pos="3045"/>
+        </w:tabs>
+      </w:pPr>
+      <w:r>
+        <w:t>onclick</w:t>
+      </w:r>
+    </w:p>
+    <w:p>
+      <w:pPr>
+        <w:tabs>
+          <w:tab w:val="left" w:pos="3045"/>
+        </w:tabs>
+      </w:pPr>
+      <w:r>
+        <w:t>ondoubleclick</w:t>
+      </w:r>
+    </w:p>
+    <w:p>
+      <w:pPr>
+        <w:tabs>
+          <w:tab w:val="left" w:pos="3045"/>
+        </w:tabs>
+      </w:pPr>
+      <w:r>
+        <w:t>onsubmit</w:t>
+      </w:r>
+    </w:p>
+    <w:p>
+      <w:pPr>
+        <w:tabs>
+          <w:tab w:val="left" w:pos="3045"/>
+        </w:tabs>
+      </w:pPr>
+      <w:r>
+        <w:lastRenderedPageBreak/>
+        <w:t>o</w:t>
+      </w:r>
+      <w:r>
+        <w:t>nload //what to do after page load</w:t>
+      </w:r>
+    </w:p>
+    <w:p>
+      <w:pPr>
+        <w:tabs>
+          <w:tab w:val="left" w:pos="3045"/>
+        </w:tabs>
+      </w:pPr>
+      <w:r>
+        <w:t>o</w:t>
+      </w:r>
+      <w:r>
+        <w:t>nfocus // after hovering</w:t>
+      </w:r>
+    </w:p>
+    <w:p>
+      <w:pPr>
+        <w:tabs>
+          <w:tab w:val="left" w:pos="3045"/>
+        </w:tabs>
+      </w:pPr>
+      <w:r>
+        <w:t>onblur</w:t>
+      </w:r>
+    </w:p>
+    <w:p>
+      <w:pPr>
+        <w:tabs>
+          <w:tab w:val="left" w:pos="3045"/>
+        </w:tabs>
+      </w:pPr>
+      <w:r>
+        <w:t>onmousehover</w:t>
+      </w:r>
+    </w:p>
+    <w:p>
+      <w:pPr>
+        <w:tabs>
+          <w:tab w:val="left" w:pos="3045"/>
+        </w:tabs>
+      </w:pPr>
+      <w:r>
+        <w:t>onmouseout</w:t>
+      </w:r>
+    </w:p>
+    <w:p>
+      <w:pPr>
+        <w:tabs>
+          <w:tab w:val="left" w:pos="3045"/>
+        </w:tabs>
+      </w:pPr>
+      <w:r>
+        <w:t>JSvalidation</w:t>
+      </w:r>
+    </w:p>
+    <w:p>
+      <w:pPr>
+        <w:tabs>
+          <w:tab w:val="left" w:pos="3045"/>
+        </w:tabs>
+      </w:pPr>
+      <w:r>
+        <w:t>Callbacks and promises in JavaScript</w:t>
+      </w:r>
+    </w:p>
+    <w:p>
+      <w:pPr>
+        <w:tabs>
+          <w:tab w:val="left" w:pos="3045"/>
+        </w:tabs>
+        <w:rPr>
+          <w:b/>
+          <w:bCs/>
+          <w:color w:val="FF0000"/>
+          <w:sz w:val="26"/>
+          <w:szCs w:val="26"/>
+        </w:rPr>
+      </w:pPr>
+      <w:r>
+        <w:rPr>
+          <w:b/>
+          <w:bCs/>
+          <w:color w:val="FF0000"/>
+          <w:sz w:val="26"/>
+          <w:szCs w:val="26"/>
+        </w:rPr>
+        <w:t xml:space="preserve">22/7/2021 -&gt; </w:t>
+      </w:r>
+      <w:r>
+        <w:rPr>
+          <w:b/>
+          <w:bCs/>
+          <w:color w:val="FF0000"/>
+          <w:sz w:val="26"/>
+          <w:szCs w:val="26"/>
+        </w:rPr>
+        <w:t>2:2</w:t>
+      </w:r>
+      <w:r>
+        <w:rPr>
+          <w:b/>
+          <w:bCs/>
+          <w:color w:val="FF0000"/>
+          <w:sz w:val="26"/>
+          <w:szCs w:val="26"/>
+        </w:rPr>
+        <w:t>0</w:t>
+      </w:r>
+      <w:r>
+        <w:rPr>
+          <w:b/>
+          <w:bCs/>
+          <w:color w:val="FF0000"/>
+          <w:sz w:val="26"/>
+          <w:szCs w:val="26"/>
+        </w:rPr>
+        <w:t>pm</w:t>
+      </w:r>
+      <w:r>
+        <w:rPr>
+          <w:b/>
+          <w:bCs/>
+          <w:color w:val="FF0000"/>
+          <w:sz w:val="26"/>
+          <w:szCs w:val="26"/>
+        </w:rPr>
+        <w:t xml:space="preserve"> ajaxdemo.html</w:t>
+      </w:r>
+    </w:p>
+    <w:p>
+      <w:pPr>
+        <w:tabs>
+          <w:tab w:val="left" w:pos="3045"/>
+        </w:tabs>
+        <w:rPr>
+          <w:color w:val="000000" w:themeColor="text1"/>
+          <w:sz w:val="26"/>
+          <w:szCs w:val="26"/>
+        </w:rPr>
+      </w:pPr>
+      <w:r>
+        <w:rPr>
+          <w:color w:val="000000" w:themeColor="text1"/>
+          <w:sz w:val="26"/>
+          <w:szCs w:val="26"/>
+        </w:rPr>
+        <w:t>Ajax – Asynchronous JS and XML</w:t>
+      </w:r>
+      <w:r>
+        <w:rPr>
+          <w:color w:val="000000" w:themeColor="text1"/>
+          <w:sz w:val="26"/>
+          <w:szCs w:val="26"/>
+        </w:rPr>
+        <w:t xml:space="preserve"> is a callback style.</w:t>
+      </w:r>
+    </w:p>
+    <w:p>
+      <w:pPr>
+        <w:tabs>
+          <w:tab w:val="left" w:pos="3045"/>
+        </w:tabs>
+        <w:rPr>
+          <w:color w:val="000000" w:themeColor="text1"/>
+          <w:sz w:val="26"/>
+          <w:szCs w:val="26"/>
+        </w:rPr>
+      </w:pPr>
+      <w:r>
+        <w:rPr>
+          <w:color w:val="000000" w:themeColor="text1"/>
+          <w:sz w:val="26"/>
+          <w:szCs w:val="26"/>
+        </w:rPr>
+        <w:t>Has capability to get data from backend without refreshing the page.</w:t>
+      </w:r>
+    </w:p>
+    <w:p>
+      <w:pPr>
+        <w:tabs>
+          <w:tab w:val="left" w:pos="3045"/>
+        </w:tabs>
+        <w:rPr>
+          <w:color w:val="000000" w:themeColor="text1"/>
+          <w:sz w:val="26"/>
+          <w:szCs w:val="26"/>
+        </w:rPr>
+      </w:pPr>
+      <w:r>
+        <w:rPr>
+          <w:color w:val="000000" w:themeColor="text1"/>
+          <w:sz w:val="26"/>
+          <w:szCs w:val="26"/>
+        </w:rPr>
+        <w:t>This data reicve by JS once JS is recived and can put data on the html page for you.</w:t>
+      </w:r>
+    </w:p>
+    <w:p>
+      <w:pPr>
+        <w:tabs>
+          <w:tab w:val="left" w:pos="3045"/>
+        </w:tabs>
+        <w:rPr>
+          <w:color w:val="000000" w:themeColor="text1"/>
+          <w:sz w:val="26"/>
+          <w:szCs w:val="26"/>
+        </w:rPr>
+      </w:pPr>
+      <w:r>
+        <w:rPr>
+          <w:color w:val="000000" w:themeColor="text1"/>
+          <w:sz w:val="26"/>
+          <w:szCs w:val="26"/>
+        </w:rPr>
+        <w:t>XMLHTTPRequest() we can make http calls using XMLHTTP to make a call to backend api to make a request.</w:t>
+      </w:r>
+    </w:p>
+    <w:p>
+      <w:pPr>
+        <w:tabs>
+          <w:tab w:val="left" w:pos="3045"/>
+        </w:tabs>
+        <w:rPr>
+          <w:color w:val="000000" w:themeColor="text1"/>
+          <w:sz w:val="26"/>
+          <w:szCs w:val="26"/>
+        </w:rPr>
+      </w:pPr>
+      <w:r>
+        <w:rPr>
+          <w:color w:val="000000" w:themeColor="text1"/>
+          <w:sz w:val="26"/>
+          <w:szCs w:val="26"/>
+        </w:rPr>
+        <w:t>this keyword is local to its function in arrow function</w:t>
+      </w:r>
+      <w:r>
+        <w:rPr>
+          <w:color w:val="000000" w:themeColor="text1"/>
+          <w:sz w:val="26"/>
+          <w:szCs w:val="26"/>
+        </w:rPr>
+        <w:t>.</w:t>
+      </w:r>
+    </w:p>
+    <w:p>
+      <w:pPr>
+        <w:tabs>
+          <w:tab w:val="left" w:pos="3045"/>
+        </w:tabs>
+        <w:rPr>
+          <w:color w:val="000000" w:themeColor="text1"/>
+          <w:sz w:val="26"/>
+          <w:szCs w:val="26"/>
+        </w:rPr>
+      </w:pPr>
+    </w:p>
+    <w:p>
+      <w:pPr>
+        <w:tabs>
+          <w:tab w:val="left" w:pos="3045"/>
+        </w:tabs>
+        <w:rPr>
+          <w:color w:val="000000" w:themeColor="text1"/>
+          <w:sz w:val="26"/>
+          <w:szCs w:val="26"/>
+        </w:rPr>
+      </w:pPr>
+    </w:p>
+    <w:p>
+      <w:pPr>
+        <w:tabs>
+          <w:tab w:val="left" w:pos="3045"/>
+        </w:tabs>
+        <w:rPr>
+          <w:b/>
+          <w:bCs/>
+          <w:color w:val="FF0000"/>
+          <w:sz w:val="26"/>
+          <w:szCs w:val="26"/>
+        </w:rPr>
+      </w:pPr>
+      <w:r>
+        <w:rPr>
+          <w:b/>
+          <w:bCs/>
+          <w:color w:val="FF0000"/>
+          <w:sz w:val="26"/>
+          <w:szCs w:val="26"/>
+        </w:rPr>
+        <w:t>fetchapidemo.html</w:t>
+      </w:r>
+    </w:p>
+    <w:p>
+      <w:pPr>
+        <w:tabs>
+          <w:tab w:val="left" w:pos="3045"/>
+        </w:tabs>
+        <w:rPr>
+          <w:sz w:val="26"/>
+          <w:szCs w:val="26"/>
+        </w:rPr>
+      </w:pPr>
+      <w:r>
+        <w:rPr>
+          <w:sz w:val="26"/>
+          <w:szCs w:val="26"/>
+        </w:rPr>
+        <w:t>FetchApi is smiliar to AJAX but it is more of promise Style of writing the code which avoids all the boilerplate of code.</w:t>
+      </w:r>
+    </w:p>
+    <w:p>
+      <w:pPr>
+        <w:tabs>
+          <w:tab w:val="left" w:pos="3045"/>
+        </w:tabs>
+        <w:rPr>
+          <w:sz w:val="26"/>
+          <w:szCs w:val="26"/>
+        </w:rPr>
+      </w:pPr>
+      <w:r>
+        <w:rPr>
+          <w:sz w:val="26"/>
+          <w:szCs w:val="26"/>
+        </w:rPr>
+        <w:t>f</w:t>
+      </w:r>
+    </w:p>
+    <w:p>
+      <w:pPr>
+        <w:tabs>
+          <w:tab w:val="left" w:pos="3045"/>
+        </w:tabs>
+        <w:rPr>
+          <w:color w:val="000000" w:themeColor="text1"/>
+          <w:sz w:val="26"/>
+          <w:szCs w:val="26"/>
+        </w:rPr>
+      </w:pPr>
     </w:p>
     <w:sectPr>
       <w:pgSz w:w="12240" w:h="15840"/>
@@ -13211,6 +15673,205 @@
 <file path=word/numbering.xml><?xml version="1.0" encoding="utf-8"?>
 <w:numbering xmlns:wpc="http://schemas.microsoft.com/office/word/2010/wordprocessingCanvas" xmlns:cx="http://schemas.microsoft.com/office/drawing/2014/chartex" xmlns:cx1="http://schemas.microsoft.com/office/drawing/2015/9/8/chartex" xmlns:cx2="http://schemas.microsoft.com/office/drawing/2015/10/21/chartex" xmlns:cx3="http://schemas.microsoft.com/office/drawing/2016/5/9/chartex" xmlns:cx4="http://schemas.microsoft.com/office/drawing/2016/5/10/chartex" xmlns:cx5="http://schemas.microsoft.com/office/drawing/2016/5/11/chartex" xmlns:cx6="http://schemas.microsoft.com/office/drawing/2016/5/12/chartex" xmlns:cx7="http://schemas.microsoft.com/office/drawing/2016/5/13/chartex" xmlns:cx8="http://schemas.microsoft.com/office/drawing/2016/5/14/chartex" xmlns:mc="http://schemas.openxmlformats.org/markup-compatibility/2006" xmlns:aink="http://schemas.microsoft.com/office/drawing/2016/ink" xmlns:am3d="http://schemas.microsoft.com/office/drawing/2017/model3d" xmlns:o="urn:schemas-microsoft-com:office:office" xmlns:r="http://schemas.openxmlformats.org/officeDocument/2006/relationships" xmlns:m="http://schemas.openxmlformats.org/officeDocument/2006/math" xmlns:v="urn:schemas-microsoft-com:vml" xmlns:wp14="http://schemas.microsoft.com/office/word/2010/wordprocessingDrawing" xmlns:wp="http://schemas.openxmlformats.org/drawingml/2006/wordprocessingDrawing" xmlns:w10="urn:schemas-microsoft-com:office:word" xmlns:w="http://schemas.openxmlformats.org/wordprocessingml/2006/main" xmlns:w14="http://schemas.microsoft.com/office/word/2010/wordml" xmlns:w15="http://schemas.microsoft.com/office/word/2012/wordml" xmlns:w16cex="http://schemas.microsoft.com/office/word/2018/wordml/cex" xmlns:w16cid="http://schemas.microsoft.com/office/word/2016/wordml/cid" xmlns:w16="http://schemas.microsoft.com/office/word/2018/wordml" xmlns:w16sdtdh="http://schemas.microsoft.com/office/word/2020/wordml/sdtdatahash" xmlns:w16se="http://schemas.microsoft.com/office/word/2015/wordml/symex" xmlns:wpg="http://schemas.microsoft.com/office/word/2010/wordprocessingGroup" xmlns:wpi="http://schemas.microsoft.com/office/word/2010/wordprocessingInk" xmlns:wne="http://schemas.microsoft.com/office/word/2006/wordml" xmlns:wps="http://schemas.microsoft.com/office/word/2010/wordprocessingShape" mc:Ignorable="w14 w15 w16se w16cid w16 w16cex w16sdtdh wp14">
   <w:abstractNum w:abstractNumId="0" w15:restartNumberingAfterBreak="0">
+    <w:nsid w:val="043522F0"/>
+    <w:multiLevelType w:val="hybridMultilevel"/>
+    <w:tmpl w:val="2A82173C"/>
+    <w:lvl w:ilvl="0" w:tplc="F17012F2">
+      <w:start w:val="19"/>
+      <w:numFmt w:val="bullet"/>
+      <w:lvlText w:val=""/>
+      <w:lvlJc w:val="left"/>
+      <w:pPr>
+        <w:ind w:left="1440" w:hanging="360"/>
+      </w:pPr>
+      <w:rPr>
+        <w:rFonts w:ascii="Wingdings" w:eastAsia="Times New Roman" w:hAnsi="Wingdings" w:cs="Segoe UI" w:hint="default"/>
+      </w:rPr>
+    </w:lvl>
+    <w:lvl w:ilvl="1" w:tplc="04090003" w:tentative="1">
+      <w:start w:val="1"/>
+      <w:numFmt w:val="bullet"/>
+      <w:lvlText w:val="o"/>
+      <w:lvlJc w:val="left"/>
+      <w:pPr>
+        <w:ind w:left="1440" w:hanging="360"/>
+      </w:pPr>
+      <w:rPr>
+        <w:rFonts w:ascii="Courier New" w:hAnsi="Courier New" w:cs="Courier New" w:hint="default"/>
+      </w:rPr>
+    </w:lvl>
+    <w:lvl w:ilvl="2" w:tplc="04090005" w:tentative="1">
+      <w:start w:val="1"/>
+      <w:numFmt w:val="bullet"/>
+      <w:lvlText w:val=""/>
+      <w:lvlJc w:val="left"/>
+      <w:pPr>
+        <w:ind w:left="2160" w:hanging="360"/>
+      </w:pPr>
+      <w:rPr>
+        <w:rFonts w:ascii="Wingdings" w:hAnsi="Wingdings" w:hint="default"/>
+      </w:rPr>
+    </w:lvl>
+    <w:lvl w:ilvl="3" w:tplc="04090001" w:tentative="1">
+      <w:start w:val="1"/>
+      <w:numFmt w:val="bullet"/>
+      <w:lvlText w:val=""/>
+      <w:lvlJc w:val="left"/>
+      <w:pPr>
+        <w:ind w:left="2880" w:hanging="360"/>
+      </w:pPr>
+      <w:rPr>
+        <w:rFonts w:ascii="Symbol" w:hAnsi="Symbol" w:hint="default"/>
+      </w:rPr>
+    </w:lvl>
+    <w:lvl w:ilvl="4" w:tplc="04090003" w:tentative="1">
+      <w:start w:val="1"/>
+      <w:numFmt w:val="bullet"/>
+      <w:lvlText w:val="o"/>
+      <w:lvlJc w:val="left"/>
+      <w:pPr>
+        <w:ind w:left="3600" w:hanging="360"/>
+      </w:pPr>
+      <w:rPr>
+        <w:rFonts w:ascii="Courier New" w:hAnsi="Courier New" w:cs="Courier New" w:hint="default"/>
+      </w:rPr>
+    </w:lvl>
+    <w:lvl w:ilvl="5" w:tplc="04090005" w:tentative="1">
+      <w:start w:val="1"/>
+      <w:numFmt w:val="bullet"/>
+      <w:lvlText w:val=""/>
+      <w:lvlJc w:val="left"/>
+      <w:pPr>
+        <w:ind w:left="4320" w:hanging="360"/>
+      </w:pPr>
+      <w:rPr>
+        <w:rFonts w:ascii="Wingdings" w:hAnsi="Wingdings" w:hint="default"/>
+      </w:rPr>
+    </w:lvl>
+    <w:lvl w:ilvl="6" w:tplc="04090001" w:tentative="1">
+      <w:start w:val="1"/>
+      <w:numFmt w:val="bullet"/>
+      <w:lvlText w:val=""/>
+      <w:lvlJc w:val="left"/>
+      <w:pPr>
+        <w:ind w:left="5040" w:hanging="360"/>
+      </w:pPr>
+      <w:rPr>
+        <w:rFonts w:ascii="Symbol" w:hAnsi="Symbol" w:hint="default"/>
+      </w:rPr>
+    </w:lvl>
+    <w:lvl w:ilvl="7" w:tplc="04090003" w:tentative="1">
+      <w:start w:val="1"/>
+      <w:numFmt w:val="bullet"/>
+      <w:lvlText w:val="o"/>
+      <w:lvlJc w:val="left"/>
+      <w:pPr>
+        <w:ind w:left="5760" w:hanging="360"/>
+      </w:pPr>
+      <w:rPr>
+        <w:rFonts w:ascii="Courier New" w:hAnsi="Courier New" w:cs="Courier New" w:hint="default"/>
+      </w:rPr>
+    </w:lvl>
+    <w:lvl w:ilvl="8" w:tplc="04090005" w:tentative="1">
+      <w:start w:val="1"/>
+      <w:numFmt w:val="bullet"/>
+      <w:lvlText w:val=""/>
+      <w:lvlJc w:val="left"/>
+      <w:pPr>
+        <w:ind w:left="6480" w:hanging="360"/>
+      </w:pPr>
+      <w:rPr>
+        <w:rFonts w:ascii="Wingdings" w:hAnsi="Wingdings" w:hint="default"/>
+      </w:rPr>
+    </w:lvl>
+  </w:abstractNum>
+  <w:abstractNum w:abstractNumId="1" w15:restartNumberingAfterBreak="0">
+    <w:nsid w:val="08641A33"/>
+    <w:multiLevelType w:val="hybridMultilevel"/>
+    <w:tmpl w:val="A906F2FC"/>
+    <w:lvl w:ilvl="0" w:tplc="0409000F">
+      <w:start w:val="1"/>
+      <w:numFmt w:val="decimal"/>
+      <w:lvlText w:val="%1."/>
+      <w:lvlJc w:val="left"/>
+      <w:pPr>
+        <w:ind w:left="770" w:hanging="360"/>
+      </w:pPr>
+    </w:lvl>
+    <w:lvl w:ilvl="1" w:tplc="04090019" w:tentative="1">
+      <w:start w:val="1"/>
+      <w:numFmt w:val="lowerLetter"/>
+      <w:lvlText w:val="%2."/>
+      <w:lvlJc w:val="left"/>
+      <w:pPr>
+        <w:ind w:left="1490" w:hanging="360"/>
+      </w:pPr>
+    </w:lvl>
+    <w:lvl w:ilvl="2" w:tplc="0409001B" w:tentative="1">
+      <w:start w:val="1"/>
+      <w:numFmt w:val="lowerRoman"/>
+      <w:lvlText w:val="%3."/>
+      <w:lvlJc w:val="right"/>
+      <w:pPr>
+        <w:ind w:left="2210" w:hanging="180"/>
+      </w:pPr>
+    </w:lvl>
+    <w:lvl w:ilvl="3" w:tplc="0409000F" w:tentative="1">
+      <w:start w:val="1"/>
+      <w:numFmt w:val="decimal"/>
+      <w:lvlText w:val="%4."/>
+      <w:lvlJc w:val="left"/>
+      <w:pPr>
+        <w:ind w:left="2930" w:hanging="360"/>
+      </w:pPr>
+    </w:lvl>
+    <w:lvl w:ilvl="4" w:tplc="04090019" w:tentative="1">
+      <w:start w:val="1"/>
+      <w:numFmt w:val="lowerLetter"/>
+      <w:lvlText w:val="%5."/>
+      <w:lvlJc w:val="left"/>
+      <w:pPr>
+        <w:ind w:left="3650" w:hanging="360"/>
+      </w:pPr>
+    </w:lvl>
+    <w:lvl w:ilvl="5" w:tplc="0409001B" w:tentative="1">
+      <w:start w:val="1"/>
+      <w:numFmt w:val="lowerRoman"/>
+      <w:lvlText w:val="%6."/>
+      <w:lvlJc w:val="right"/>
+      <w:pPr>
+        <w:ind w:left="4370" w:hanging="180"/>
+      </w:pPr>
+    </w:lvl>
+    <w:lvl w:ilvl="6" w:tplc="0409000F" w:tentative="1">
+      <w:start w:val="1"/>
+      <w:numFmt w:val="decimal"/>
+      <w:lvlText w:val="%7."/>
+      <w:lvlJc w:val="left"/>
+      <w:pPr>
+        <w:ind w:left="5090" w:hanging="360"/>
+      </w:pPr>
+    </w:lvl>
+    <w:lvl w:ilvl="7" w:tplc="04090019" w:tentative="1">
+      <w:start w:val="1"/>
+      <w:numFmt w:val="lowerLetter"/>
+      <w:lvlText w:val="%8."/>
+      <w:lvlJc w:val="left"/>
+      <w:pPr>
+        <w:ind w:left="5810" w:hanging="360"/>
+      </w:pPr>
+    </w:lvl>
+    <w:lvl w:ilvl="8" w:tplc="0409001B" w:tentative="1">
+      <w:start w:val="1"/>
+      <w:numFmt w:val="lowerRoman"/>
+      <w:lvlText w:val="%9."/>
+      <w:lvlJc w:val="right"/>
+      <w:pPr>
+        <w:ind w:left="6530" w:hanging="180"/>
+      </w:pPr>
+    </w:lvl>
+  </w:abstractNum>
+  <w:abstractNum w:abstractNumId="2" w15:restartNumberingAfterBreak="0">
     <w:nsid w:val="0A5A56F4"/>
     <w:multiLevelType w:val="hybridMultilevel"/>
     <w:tmpl w:val="4810E80C"/>
@@ -13323,7 +15984,7 @@
       </w:rPr>
     </w:lvl>
   </w:abstractNum>
-  <w:abstractNum w:abstractNumId="1" w15:restartNumberingAfterBreak="0">
+  <w:abstractNum w:abstractNumId="3" w15:restartNumberingAfterBreak="0">
     <w:nsid w:val="0ECC54E6"/>
     <w:multiLevelType w:val="multilevel"/>
     <w:tmpl w:val="6EA2AE20"/>
@@ -13472,7 +16133,7 @@
       </w:rPr>
     </w:lvl>
   </w:abstractNum>
-  <w:abstractNum w:abstractNumId="2" w15:restartNumberingAfterBreak="0">
+  <w:abstractNum w:abstractNumId="4" w15:restartNumberingAfterBreak="0">
     <w:nsid w:val="0F3E7E7D"/>
     <w:multiLevelType w:val="multilevel"/>
     <w:tmpl w:val="9CA88A8A"/>
@@ -13621,7 +16282,7 @@
       </w:rPr>
     </w:lvl>
   </w:abstractNum>
-  <w:abstractNum w:abstractNumId="3" w15:restartNumberingAfterBreak="0">
+  <w:abstractNum w:abstractNumId="5" w15:restartNumberingAfterBreak="0">
     <w:nsid w:val="126E3060"/>
     <w:multiLevelType w:val="hybridMultilevel"/>
     <w:tmpl w:val="3F24B96C"/>
@@ -13710,7 +16371,7 @@
       </w:pPr>
     </w:lvl>
   </w:abstractNum>
-  <w:abstractNum w:abstractNumId="4" w15:restartNumberingAfterBreak="0">
+  <w:abstractNum w:abstractNumId="6" w15:restartNumberingAfterBreak="0">
     <w:nsid w:val="12BC60DC"/>
     <w:multiLevelType w:val="multilevel"/>
     <w:tmpl w:val="4E569C62"/>
@@ -13859,7 +16520,7 @@
       </w:rPr>
     </w:lvl>
   </w:abstractNum>
-  <w:abstractNum w:abstractNumId="5" w15:restartNumberingAfterBreak="0">
+  <w:abstractNum w:abstractNumId="7" w15:restartNumberingAfterBreak="0">
     <w:nsid w:val="133D5253"/>
     <w:multiLevelType w:val="hybridMultilevel"/>
     <w:tmpl w:val="C4EC48E0"/>
@@ -13948,7 +16609,7 @@
       </w:pPr>
     </w:lvl>
   </w:abstractNum>
-  <w:abstractNum w:abstractNumId="6" w15:restartNumberingAfterBreak="0">
+  <w:abstractNum w:abstractNumId="8" w15:restartNumberingAfterBreak="0">
     <w:nsid w:val="16EF03CF"/>
     <w:multiLevelType w:val="hybridMultilevel"/>
     <w:tmpl w:val="919237FC"/>
@@ -14037,7 +16698,120 @@
       </w:pPr>
     </w:lvl>
   </w:abstractNum>
-  <w:abstractNum w:abstractNumId="7" w15:restartNumberingAfterBreak="0">
+  <w:abstractNum w:abstractNumId="9" w15:restartNumberingAfterBreak="0">
+    <w:nsid w:val="18B633FD"/>
+    <w:multiLevelType w:val="hybridMultilevel"/>
+    <w:tmpl w:val="4A82A9A6"/>
+    <w:lvl w:ilvl="0" w:tplc="04090001">
+      <w:start w:val="1"/>
+      <w:numFmt w:val="bullet"/>
+      <w:lvlText w:val=""/>
+      <w:lvlJc w:val="left"/>
+      <w:pPr>
+        <w:ind w:left="720" w:hanging="360"/>
+      </w:pPr>
+      <w:rPr>
+        <w:rFonts w:ascii="Symbol" w:hAnsi="Symbol" w:hint="default"/>
+      </w:rPr>
+    </w:lvl>
+    <w:lvl w:ilvl="1" w:tplc="04090003" w:tentative="1">
+      <w:start w:val="1"/>
+      <w:numFmt w:val="bullet"/>
+      <w:lvlText w:val="o"/>
+      <w:lvlJc w:val="left"/>
+      <w:pPr>
+        <w:ind w:left="1440" w:hanging="360"/>
+      </w:pPr>
+      <w:rPr>
+        <w:rFonts w:ascii="Courier New" w:hAnsi="Courier New" w:cs="Courier New" w:hint="default"/>
+      </w:rPr>
+    </w:lvl>
+    <w:lvl w:ilvl="2" w:tplc="04090005" w:tentative="1">
+      <w:start w:val="1"/>
+      <w:numFmt w:val="bullet"/>
+      <w:lvlText w:val=""/>
+      <w:lvlJc w:val="left"/>
+      <w:pPr>
+        <w:ind w:left="2160" w:hanging="360"/>
+      </w:pPr>
+      <w:rPr>
+        <w:rFonts w:ascii="Wingdings" w:hAnsi="Wingdings" w:hint="default"/>
+      </w:rPr>
+    </w:lvl>
+    <w:lvl w:ilvl="3" w:tplc="04090001" w:tentative="1">
+      <w:start w:val="1"/>
+      <w:numFmt w:val="bullet"/>
+      <w:lvlText w:val=""/>
+      <w:lvlJc w:val="left"/>
+      <w:pPr>
+        <w:ind w:left="2880" w:hanging="360"/>
+      </w:pPr>
+      <w:rPr>
+        <w:rFonts w:ascii="Symbol" w:hAnsi="Symbol" w:hint="default"/>
+      </w:rPr>
+    </w:lvl>
+    <w:lvl w:ilvl="4" w:tplc="04090003" w:tentative="1">
+      <w:start w:val="1"/>
+      <w:numFmt w:val="bullet"/>
+      <w:lvlText w:val="o"/>
+      <w:lvlJc w:val="left"/>
+      <w:pPr>
+        <w:ind w:left="3600" w:hanging="360"/>
+      </w:pPr>
+      <w:rPr>
+        <w:rFonts w:ascii="Courier New" w:hAnsi="Courier New" w:cs="Courier New" w:hint="default"/>
+      </w:rPr>
+    </w:lvl>
+    <w:lvl w:ilvl="5" w:tplc="04090005" w:tentative="1">
+      <w:start w:val="1"/>
+      <w:numFmt w:val="bullet"/>
+      <w:lvlText w:val=""/>
+      <w:lvlJc w:val="left"/>
+      <w:pPr>
+        <w:ind w:left="4320" w:hanging="360"/>
+      </w:pPr>
+      <w:rPr>
+        <w:rFonts w:ascii="Wingdings" w:hAnsi="Wingdings" w:hint="default"/>
+      </w:rPr>
+    </w:lvl>
+    <w:lvl w:ilvl="6" w:tplc="04090001" w:tentative="1">
+      <w:start w:val="1"/>
+      <w:numFmt w:val="bullet"/>
+      <w:lvlText w:val=""/>
+      <w:lvlJc w:val="left"/>
+      <w:pPr>
+        <w:ind w:left="5040" w:hanging="360"/>
+      </w:pPr>
+      <w:rPr>
+        <w:rFonts w:ascii="Symbol" w:hAnsi="Symbol" w:hint="default"/>
+      </w:rPr>
+    </w:lvl>
+    <w:lvl w:ilvl="7" w:tplc="04090003" w:tentative="1">
+      <w:start w:val="1"/>
+      <w:numFmt w:val="bullet"/>
+      <w:lvlText w:val="o"/>
+      <w:lvlJc w:val="left"/>
+      <w:pPr>
+        <w:ind w:left="5760" w:hanging="360"/>
+      </w:pPr>
+      <w:rPr>
+        <w:rFonts w:ascii="Courier New" w:hAnsi="Courier New" w:cs="Courier New" w:hint="default"/>
+      </w:rPr>
+    </w:lvl>
+    <w:lvl w:ilvl="8" w:tplc="04090005" w:tentative="1">
+      <w:start w:val="1"/>
+      <w:numFmt w:val="bullet"/>
+      <w:lvlText w:val=""/>
+      <w:lvlJc w:val="left"/>
+      <w:pPr>
+        <w:ind w:left="6480" w:hanging="360"/>
+      </w:pPr>
+      <w:rPr>
+        <w:rFonts w:ascii="Wingdings" w:hAnsi="Wingdings" w:hint="default"/>
+      </w:rPr>
+    </w:lvl>
+  </w:abstractNum>
+  <w:abstractNum w:abstractNumId="10" w15:restartNumberingAfterBreak="0">
     <w:nsid w:val="1F7D48FB"/>
     <w:multiLevelType w:val="hybridMultilevel"/>
     <w:tmpl w:val="033A44DE"/>
@@ -14126,7 +16900,7 @@
       </w:pPr>
     </w:lvl>
   </w:abstractNum>
-  <w:abstractNum w:abstractNumId="8" w15:restartNumberingAfterBreak="0">
+  <w:abstractNum w:abstractNumId="11" w15:restartNumberingAfterBreak="0">
     <w:nsid w:val="207A1321"/>
     <w:multiLevelType w:val="hybridMultilevel"/>
     <w:tmpl w:val="0B88B534"/>
@@ -14239,7 +17013,120 @@
       </w:rPr>
     </w:lvl>
   </w:abstractNum>
-  <w:abstractNum w:abstractNumId="9" w15:restartNumberingAfterBreak="0">
+  <w:abstractNum w:abstractNumId="12" w15:restartNumberingAfterBreak="0">
+    <w:nsid w:val="22FB2332"/>
+    <w:multiLevelType w:val="hybridMultilevel"/>
+    <w:tmpl w:val="C158C454"/>
+    <w:lvl w:ilvl="0" w:tplc="0409000B">
+      <w:start w:val="1"/>
+      <w:numFmt w:val="bullet"/>
+      <w:lvlText w:val=""/>
+      <w:lvlJc w:val="left"/>
+      <w:pPr>
+        <w:ind w:left="720" w:hanging="360"/>
+      </w:pPr>
+      <w:rPr>
+        <w:rFonts w:ascii="Wingdings" w:hAnsi="Wingdings" w:hint="default"/>
+      </w:rPr>
+    </w:lvl>
+    <w:lvl w:ilvl="1" w:tplc="04090003" w:tentative="1">
+      <w:start w:val="1"/>
+      <w:numFmt w:val="bullet"/>
+      <w:lvlText w:val="o"/>
+      <w:lvlJc w:val="left"/>
+      <w:pPr>
+        <w:ind w:left="1440" w:hanging="360"/>
+      </w:pPr>
+      <w:rPr>
+        <w:rFonts w:ascii="Courier New" w:hAnsi="Courier New" w:cs="Courier New" w:hint="default"/>
+      </w:rPr>
+    </w:lvl>
+    <w:lvl w:ilvl="2" w:tplc="04090005" w:tentative="1">
+      <w:start w:val="1"/>
+      <w:numFmt w:val="bullet"/>
+      <w:lvlText w:val=""/>
+      <w:lvlJc w:val="left"/>
+      <w:pPr>
+        <w:ind w:left="2160" w:hanging="360"/>
+      </w:pPr>
+      <w:rPr>
+        <w:rFonts w:ascii="Wingdings" w:hAnsi="Wingdings" w:hint="default"/>
+      </w:rPr>
+    </w:lvl>
+    <w:lvl w:ilvl="3" w:tplc="04090001" w:tentative="1">
+      <w:start w:val="1"/>
+      <w:numFmt w:val="bullet"/>
+      <w:lvlText w:val=""/>
+      <w:lvlJc w:val="left"/>
+      <w:pPr>
+        <w:ind w:left="2880" w:hanging="360"/>
+      </w:pPr>
+      <w:rPr>
+        <w:rFonts w:ascii="Symbol" w:hAnsi="Symbol" w:hint="default"/>
+      </w:rPr>
+    </w:lvl>
+    <w:lvl w:ilvl="4" w:tplc="04090003" w:tentative="1">
+      <w:start w:val="1"/>
+      <w:numFmt w:val="bullet"/>
+      <w:lvlText w:val="o"/>
+      <w:lvlJc w:val="left"/>
+      <w:pPr>
+        <w:ind w:left="3600" w:hanging="360"/>
+      </w:pPr>
+      <w:rPr>
+        <w:rFonts w:ascii="Courier New" w:hAnsi="Courier New" w:cs="Courier New" w:hint="default"/>
+      </w:rPr>
+    </w:lvl>
+    <w:lvl w:ilvl="5" w:tplc="04090005" w:tentative="1">
+      <w:start w:val="1"/>
+      <w:numFmt w:val="bullet"/>
+      <w:lvlText w:val=""/>
+      <w:lvlJc w:val="left"/>
+      <w:pPr>
+        <w:ind w:left="4320" w:hanging="360"/>
+      </w:pPr>
+      <w:rPr>
+        <w:rFonts w:ascii="Wingdings" w:hAnsi="Wingdings" w:hint="default"/>
+      </w:rPr>
+    </w:lvl>
+    <w:lvl w:ilvl="6" w:tplc="04090001" w:tentative="1">
+      <w:start w:val="1"/>
+      <w:numFmt w:val="bullet"/>
+      <w:lvlText w:val=""/>
+      <w:lvlJc w:val="left"/>
+      <w:pPr>
+        <w:ind w:left="5040" w:hanging="360"/>
+      </w:pPr>
+      <w:rPr>
+        <w:rFonts w:ascii="Symbol" w:hAnsi="Symbol" w:hint="default"/>
+      </w:rPr>
+    </w:lvl>
+    <w:lvl w:ilvl="7" w:tplc="04090003" w:tentative="1">
+      <w:start w:val="1"/>
+      <w:numFmt w:val="bullet"/>
+      <w:lvlText w:val="o"/>
+      <w:lvlJc w:val="left"/>
+      <w:pPr>
+        <w:ind w:left="5760" w:hanging="360"/>
+      </w:pPr>
+      <w:rPr>
+        <w:rFonts w:ascii="Courier New" w:hAnsi="Courier New" w:cs="Courier New" w:hint="default"/>
+      </w:rPr>
+    </w:lvl>
+    <w:lvl w:ilvl="8" w:tplc="04090005" w:tentative="1">
+      <w:start w:val="1"/>
+      <w:numFmt w:val="bullet"/>
+      <w:lvlText w:val=""/>
+      <w:lvlJc w:val="left"/>
+      <w:pPr>
+        <w:ind w:left="6480" w:hanging="360"/>
+      </w:pPr>
+      <w:rPr>
+        <w:rFonts w:ascii="Wingdings" w:hAnsi="Wingdings" w:hint="default"/>
+      </w:rPr>
+    </w:lvl>
+  </w:abstractNum>
+  <w:abstractNum w:abstractNumId="13" w15:restartNumberingAfterBreak="0">
     <w:nsid w:val="24A80582"/>
     <w:multiLevelType w:val="hybridMultilevel"/>
     <w:tmpl w:val="54F24C30"/>
@@ -14328,7 +17215,7 @@
       </w:pPr>
     </w:lvl>
   </w:abstractNum>
-  <w:abstractNum w:abstractNumId="10" w15:restartNumberingAfterBreak="0">
+  <w:abstractNum w:abstractNumId="14" w15:restartNumberingAfterBreak="0">
     <w:nsid w:val="26803FD1"/>
     <w:multiLevelType w:val="hybridMultilevel"/>
     <w:tmpl w:val="0CF0C104"/>
@@ -14441,7 +17328,7 @@
       </w:rPr>
     </w:lvl>
   </w:abstractNum>
-  <w:abstractNum w:abstractNumId="11" w15:restartNumberingAfterBreak="0">
+  <w:abstractNum w:abstractNumId="15" w15:restartNumberingAfterBreak="0">
     <w:nsid w:val="26CB6127"/>
     <w:multiLevelType w:val="hybridMultilevel"/>
     <w:tmpl w:val="171E447C"/>
@@ -14530,7 +17417,7 @@
       </w:pPr>
     </w:lvl>
   </w:abstractNum>
-  <w:abstractNum w:abstractNumId="12" w15:restartNumberingAfterBreak="0">
+  <w:abstractNum w:abstractNumId="16" w15:restartNumberingAfterBreak="0">
     <w:nsid w:val="28312C0D"/>
     <w:multiLevelType w:val="hybridMultilevel"/>
     <w:tmpl w:val="6D20F5C2"/>
@@ -14616,7 +17503,7 @@
       </w:pPr>
     </w:lvl>
   </w:abstractNum>
-  <w:abstractNum w:abstractNumId="13" w15:restartNumberingAfterBreak="0">
+  <w:abstractNum w:abstractNumId="17" w15:restartNumberingAfterBreak="0">
     <w:nsid w:val="2B6C7C62"/>
     <w:multiLevelType w:val="hybridMultilevel"/>
     <w:tmpl w:val="336E8D28"/>
@@ -14705,7 +17592,7 @@
       </w:pPr>
     </w:lvl>
   </w:abstractNum>
-  <w:abstractNum w:abstractNumId="14" w15:restartNumberingAfterBreak="0">
+  <w:abstractNum w:abstractNumId="18" w15:restartNumberingAfterBreak="0">
     <w:nsid w:val="2DBE7F4E"/>
     <w:multiLevelType w:val="multilevel"/>
     <w:tmpl w:val="6B1EDC26"/>
@@ -14854,7 +17741,7 @@
       </w:rPr>
     </w:lvl>
   </w:abstractNum>
-  <w:abstractNum w:abstractNumId="15" w15:restartNumberingAfterBreak="0">
+  <w:abstractNum w:abstractNumId="19" w15:restartNumberingAfterBreak="0">
     <w:nsid w:val="2ECE471F"/>
     <w:multiLevelType w:val="hybridMultilevel"/>
     <w:tmpl w:val="8D649926"/>
@@ -14967,7 +17854,120 @@
       </w:rPr>
     </w:lvl>
   </w:abstractNum>
-  <w:abstractNum w:abstractNumId="16" w15:restartNumberingAfterBreak="0">
+  <w:abstractNum w:abstractNumId="20" w15:restartNumberingAfterBreak="0">
+    <w:nsid w:val="3079429F"/>
+    <w:multiLevelType w:val="hybridMultilevel"/>
+    <w:tmpl w:val="2318AA1C"/>
+    <w:lvl w:ilvl="0" w:tplc="04090001">
+      <w:start w:val="1"/>
+      <w:numFmt w:val="bullet"/>
+      <w:lvlText w:val=""/>
+      <w:lvlJc w:val="left"/>
+      <w:pPr>
+        <w:ind w:left="720" w:hanging="360"/>
+      </w:pPr>
+      <w:rPr>
+        <w:rFonts w:ascii="Symbol" w:hAnsi="Symbol" w:hint="default"/>
+      </w:rPr>
+    </w:lvl>
+    <w:lvl w:ilvl="1" w:tplc="04090003" w:tentative="1">
+      <w:start w:val="1"/>
+      <w:numFmt w:val="bullet"/>
+      <w:lvlText w:val="o"/>
+      <w:lvlJc w:val="left"/>
+      <w:pPr>
+        <w:ind w:left="1440" w:hanging="360"/>
+      </w:pPr>
+      <w:rPr>
+        <w:rFonts w:ascii="Courier New" w:hAnsi="Courier New" w:cs="Courier New" w:hint="default"/>
+      </w:rPr>
+    </w:lvl>
+    <w:lvl w:ilvl="2" w:tplc="04090005" w:tentative="1">
+      <w:start w:val="1"/>
+      <w:numFmt w:val="bullet"/>
+      <w:lvlText w:val=""/>
+      <w:lvlJc w:val="left"/>
+      <w:pPr>
+        <w:ind w:left="2160" w:hanging="360"/>
+      </w:pPr>
+      <w:rPr>
+        <w:rFonts w:ascii="Wingdings" w:hAnsi="Wingdings" w:hint="default"/>
+      </w:rPr>
+    </w:lvl>
+    <w:lvl w:ilvl="3" w:tplc="04090001" w:tentative="1">
+      <w:start w:val="1"/>
+      <w:numFmt w:val="bullet"/>
+      <w:lvlText w:val=""/>
+      <w:lvlJc w:val="left"/>
+      <w:pPr>
+        <w:ind w:left="2880" w:hanging="360"/>
+      </w:pPr>
+      <w:rPr>
+        <w:rFonts w:ascii="Symbol" w:hAnsi="Symbol" w:hint="default"/>
+      </w:rPr>
+    </w:lvl>
+    <w:lvl w:ilvl="4" w:tplc="04090003" w:tentative="1">
+      <w:start w:val="1"/>
+      <w:numFmt w:val="bullet"/>
+      <w:lvlText w:val="o"/>
+      <w:lvlJc w:val="left"/>
+      <w:pPr>
+        <w:ind w:left="3600" w:hanging="360"/>
+      </w:pPr>
+      <w:rPr>
+        <w:rFonts w:ascii="Courier New" w:hAnsi="Courier New" w:cs="Courier New" w:hint="default"/>
+      </w:rPr>
+    </w:lvl>
+    <w:lvl w:ilvl="5" w:tplc="04090005" w:tentative="1">
+      <w:start w:val="1"/>
+      <w:numFmt w:val="bullet"/>
+      <w:lvlText w:val=""/>
+      <w:lvlJc w:val="left"/>
+      <w:pPr>
+        <w:ind w:left="4320" w:hanging="360"/>
+      </w:pPr>
+      <w:rPr>
+        <w:rFonts w:ascii="Wingdings" w:hAnsi="Wingdings" w:hint="default"/>
+      </w:rPr>
+    </w:lvl>
+    <w:lvl w:ilvl="6" w:tplc="04090001" w:tentative="1">
+      <w:start w:val="1"/>
+      <w:numFmt w:val="bullet"/>
+      <w:lvlText w:val=""/>
+      <w:lvlJc w:val="left"/>
+      <w:pPr>
+        <w:ind w:left="5040" w:hanging="360"/>
+      </w:pPr>
+      <w:rPr>
+        <w:rFonts w:ascii="Symbol" w:hAnsi="Symbol" w:hint="default"/>
+      </w:rPr>
+    </w:lvl>
+    <w:lvl w:ilvl="7" w:tplc="04090003" w:tentative="1">
+      <w:start w:val="1"/>
+      <w:numFmt w:val="bullet"/>
+      <w:lvlText w:val="o"/>
+      <w:lvlJc w:val="left"/>
+      <w:pPr>
+        <w:ind w:left="5760" w:hanging="360"/>
+      </w:pPr>
+      <w:rPr>
+        <w:rFonts w:ascii="Courier New" w:hAnsi="Courier New" w:cs="Courier New" w:hint="default"/>
+      </w:rPr>
+    </w:lvl>
+    <w:lvl w:ilvl="8" w:tplc="04090005" w:tentative="1">
+      <w:start w:val="1"/>
+      <w:numFmt w:val="bullet"/>
+      <w:lvlText w:val=""/>
+      <w:lvlJc w:val="left"/>
+      <w:pPr>
+        <w:ind w:left="6480" w:hanging="360"/>
+      </w:pPr>
+      <w:rPr>
+        <w:rFonts w:ascii="Wingdings" w:hAnsi="Wingdings" w:hint="default"/>
+      </w:rPr>
+    </w:lvl>
+  </w:abstractNum>
+  <w:abstractNum w:abstractNumId="21" w15:restartNumberingAfterBreak="0">
     <w:nsid w:val="37FF6210"/>
     <w:multiLevelType w:val="multilevel"/>
     <w:tmpl w:val="21447072"/>
@@ -15108,7 +18108,7 @@
       </w:rPr>
     </w:lvl>
   </w:abstractNum>
-  <w:abstractNum w:abstractNumId="17" w15:restartNumberingAfterBreak="0">
+  <w:abstractNum w:abstractNumId="22" w15:restartNumberingAfterBreak="0">
     <w:nsid w:val="39A06EA0"/>
     <w:multiLevelType w:val="hybridMultilevel"/>
     <w:tmpl w:val="1DBC3B1C"/>
@@ -15197,7 +18197,7 @@
       </w:pPr>
     </w:lvl>
   </w:abstractNum>
-  <w:abstractNum w:abstractNumId="18" w15:restartNumberingAfterBreak="0">
+  <w:abstractNum w:abstractNumId="23" w15:restartNumberingAfterBreak="0">
     <w:nsid w:val="3B847758"/>
     <w:multiLevelType w:val="hybridMultilevel"/>
     <w:tmpl w:val="47F8767C"/>
@@ -15286,7 +18286,7 @@
       </w:pPr>
     </w:lvl>
   </w:abstractNum>
-  <w:abstractNum w:abstractNumId="19" w15:restartNumberingAfterBreak="0">
+  <w:abstractNum w:abstractNumId="24" w15:restartNumberingAfterBreak="0">
     <w:nsid w:val="3DD67DB2"/>
     <w:multiLevelType w:val="multilevel"/>
     <w:tmpl w:val="15BAEFFC"/>
@@ -15431,7 +18431,120 @@
       </w:rPr>
     </w:lvl>
   </w:abstractNum>
-  <w:abstractNum w:abstractNumId="20" w15:restartNumberingAfterBreak="0">
+  <w:abstractNum w:abstractNumId="25" w15:restartNumberingAfterBreak="0">
+    <w:nsid w:val="3DE41129"/>
+    <w:multiLevelType w:val="hybridMultilevel"/>
+    <w:tmpl w:val="C58ADE96"/>
+    <w:lvl w:ilvl="0" w:tplc="04090001">
+      <w:start w:val="1"/>
+      <w:numFmt w:val="bullet"/>
+      <w:lvlText w:val=""/>
+      <w:lvlJc w:val="left"/>
+      <w:pPr>
+        <w:ind w:left="720" w:hanging="360"/>
+      </w:pPr>
+      <w:rPr>
+        <w:rFonts w:ascii="Symbol" w:hAnsi="Symbol" w:hint="default"/>
+      </w:rPr>
+    </w:lvl>
+    <w:lvl w:ilvl="1" w:tplc="04090003" w:tentative="1">
+      <w:start w:val="1"/>
+      <w:numFmt w:val="bullet"/>
+      <w:lvlText w:val="o"/>
+      <w:lvlJc w:val="left"/>
+      <w:pPr>
+        <w:ind w:left="1440" w:hanging="360"/>
+      </w:pPr>
+      <w:rPr>
+        <w:rFonts w:ascii="Courier New" w:hAnsi="Courier New" w:cs="Courier New" w:hint="default"/>
+      </w:rPr>
+    </w:lvl>
+    <w:lvl w:ilvl="2" w:tplc="04090005" w:tentative="1">
+      <w:start w:val="1"/>
+      <w:numFmt w:val="bullet"/>
+      <w:lvlText w:val=""/>
+      <w:lvlJc w:val="left"/>
+      <w:pPr>
+        <w:ind w:left="2160" w:hanging="360"/>
+      </w:pPr>
+      <w:rPr>
+        <w:rFonts w:ascii="Wingdings" w:hAnsi="Wingdings" w:hint="default"/>
+      </w:rPr>
+    </w:lvl>
+    <w:lvl w:ilvl="3" w:tplc="04090001" w:tentative="1">
+      <w:start w:val="1"/>
+      <w:numFmt w:val="bullet"/>
+      <w:lvlText w:val=""/>
+      <w:lvlJc w:val="left"/>
+      <w:pPr>
+        <w:ind w:left="2880" w:hanging="360"/>
+      </w:pPr>
+      <w:rPr>
+        <w:rFonts w:ascii="Symbol" w:hAnsi="Symbol" w:hint="default"/>
+      </w:rPr>
+    </w:lvl>
+    <w:lvl w:ilvl="4" w:tplc="04090003" w:tentative="1">
+      <w:start w:val="1"/>
+      <w:numFmt w:val="bullet"/>
+      <w:lvlText w:val="o"/>
+      <w:lvlJc w:val="left"/>
+      <w:pPr>
+        <w:ind w:left="3600" w:hanging="360"/>
+      </w:pPr>
+      <w:rPr>
+        <w:rFonts w:ascii="Courier New" w:hAnsi="Courier New" w:cs="Courier New" w:hint="default"/>
+      </w:rPr>
+    </w:lvl>
+    <w:lvl w:ilvl="5" w:tplc="04090005" w:tentative="1">
+      <w:start w:val="1"/>
+      <w:numFmt w:val="bullet"/>
+      <w:lvlText w:val=""/>
+      <w:lvlJc w:val="left"/>
+      <w:pPr>
+        <w:ind w:left="4320" w:hanging="360"/>
+      </w:pPr>
+      <w:rPr>
+        <w:rFonts w:ascii="Wingdings" w:hAnsi="Wingdings" w:hint="default"/>
+      </w:rPr>
+    </w:lvl>
+    <w:lvl w:ilvl="6" w:tplc="04090001" w:tentative="1">
+      <w:start w:val="1"/>
+      <w:numFmt w:val="bullet"/>
+      <w:lvlText w:val=""/>
+      <w:lvlJc w:val="left"/>
+      <w:pPr>
+        <w:ind w:left="5040" w:hanging="360"/>
+      </w:pPr>
+      <w:rPr>
+        <w:rFonts w:ascii="Symbol" w:hAnsi="Symbol" w:hint="default"/>
+      </w:rPr>
+    </w:lvl>
+    <w:lvl w:ilvl="7" w:tplc="04090003" w:tentative="1">
+      <w:start w:val="1"/>
+      <w:numFmt w:val="bullet"/>
+      <w:lvlText w:val="o"/>
+      <w:lvlJc w:val="left"/>
+      <w:pPr>
+        <w:ind w:left="5760" w:hanging="360"/>
+      </w:pPr>
+      <w:rPr>
+        <w:rFonts w:ascii="Courier New" w:hAnsi="Courier New" w:cs="Courier New" w:hint="default"/>
+      </w:rPr>
+    </w:lvl>
+    <w:lvl w:ilvl="8" w:tplc="04090005" w:tentative="1">
+      <w:start w:val="1"/>
+      <w:numFmt w:val="bullet"/>
+      <w:lvlText w:val=""/>
+      <w:lvlJc w:val="left"/>
+      <w:pPr>
+        <w:ind w:left="6480" w:hanging="360"/>
+      </w:pPr>
+      <w:rPr>
+        <w:rFonts w:ascii="Wingdings" w:hAnsi="Wingdings" w:hint="default"/>
+      </w:rPr>
+    </w:lvl>
+  </w:abstractNum>
+  <w:abstractNum w:abstractNumId="26" w15:restartNumberingAfterBreak="0">
     <w:nsid w:val="402D43CC"/>
     <w:multiLevelType w:val="multilevel"/>
     <w:tmpl w:val="77CC6EC2"/>
@@ -15580,7 +18693,7 @@
       </w:rPr>
     </w:lvl>
   </w:abstractNum>
-  <w:abstractNum w:abstractNumId="21" w15:restartNumberingAfterBreak="0">
+  <w:abstractNum w:abstractNumId="27" w15:restartNumberingAfterBreak="0">
     <w:nsid w:val="40C50F42"/>
     <w:multiLevelType w:val="multilevel"/>
     <w:tmpl w:val="A5F07E8A"/>
@@ -15721,7 +18834,7 @@
       </w:rPr>
     </w:lvl>
   </w:abstractNum>
-  <w:abstractNum w:abstractNumId="22" w15:restartNumberingAfterBreak="0">
+  <w:abstractNum w:abstractNumId="28" w15:restartNumberingAfterBreak="0">
     <w:nsid w:val="428077C0"/>
     <w:multiLevelType w:val="hybridMultilevel"/>
     <w:tmpl w:val="3DBCB23E"/>
@@ -15810,7 +18923,7 @@
       </w:pPr>
     </w:lvl>
   </w:abstractNum>
-  <w:abstractNum w:abstractNumId="23" w15:restartNumberingAfterBreak="0">
+  <w:abstractNum w:abstractNumId="29" w15:restartNumberingAfterBreak="0">
     <w:nsid w:val="4307220D"/>
     <w:multiLevelType w:val="hybridMultilevel"/>
     <w:tmpl w:val="EBF84776"/>
@@ -15899,7 +19012,7 @@
       </w:pPr>
     </w:lvl>
   </w:abstractNum>
-  <w:abstractNum w:abstractNumId="24" w15:restartNumberingAfterBreak="0">
+  <w:abstractNum w:abstractNumId="30" w15:restartNumberingAfterBreak="0">
     <w:nsid w:val="463A6CE9"/>
     <w:multiLevelType w:val="hybridMultilevel"/>
     <w:tmpl w:val="EA80E2A6"/>
@@ -15985,7 +19098,7 @@
       </w:pPr>
     </w:lvl>
   </w:abstractNum>
-  <w:abstractNum w:abstractNumId="25" w15:restartNumberingAfterBreak="0">
+  <w:abstractNum w:abstractNumId="31" w15:restartNumberingAfterBreak="0">
     <w:nsid w:val="4A4A2BDA"/>
     <w:multiLevelType w:val="hybridMultilevel"/>
     <w:tmpl w:val="F13C3B68"/>
@@ -16098,7 +19211,7 @@
       </w:rPr>
     </w:lvl>
   </w:abstractNum>
-  <w:abstractNum w:abstractNumId="26" w15:restartNumberingAfterBreak="0">
+  <w:abstractNum w:abstractNumId="32" w15:restartNumberingAfterBreak="0">
     <w:nsid w:val="589223AC"/>
     <w:multiLevelType w:val="hybridMultilevel"/>
     <w:tmpl w:val="7A0C89C6"/>
@@ -16211,7 +19324,7 @@
       </w:rPr>
     </w:lvl>
   </w:abstractNum>
-  <w:abstractNum w:abstractNumId="27" w15:restartNumberingAfterBreak="0">
+  <w:abstractNum w:abstractNumId="33" w15:restartNumberingAfterBreak="0">
     <w:nsid w:val="58C95685"/>
     <w:multiLevelType w:val="hybridMultilevel"/>
     <w:tmpl w:val="7E947A18"/>
@@ -16300,7 +19413,7 @@
       </w:pPr>
     </w:lvl>
   </w:abstractNum>
-  <w:abstractNum w:abstractNumId="28" w15:restartNumberingAfterBreak="0">
+  <w:abstractNum w:abstractNumId="34" w15:restartNumberingAfterBreak="0">
     <w:nsid w:val="5ADE422D"/>
     <w:multiLevelType w:val="multilevel"/>
     <w:tmpl w:val="11567578"/>
@@ -16449,7 +19562,7 @@
       </w:rPr>
     </w:lvl>
   </w:abstractNum>
-  <w:abstractNum w:abstractNumId="29" w15:restartNumberingAfterBreak="0">
+  <w:abstractNum w:abstractNumId="35" w15:restartNumberingAfterBreak="0">
     <w:nsid w:val="5B8B3FA4"/>
     <w:multiLevelType w:val="hybridMultilevel"/>
     <w:tmpl w:val="25FA749E"/>
@@ -16562,7 +19675,7 @@
       </w:rPr>
     </w:lvl>
   </w:abstractNum>
-  <w:abstractNum w:abstractNumId="30" w15:restartNumberingAfterBreak="0">
+  <w:abstractNum w:abstractNumId="36" w15:restartNumberingAfterBreak="0">
     <w:nsid w:val="61246C21"/>
     <w:multiLevelType w:val="hybridMultilevel"/>
     <w:tmpl w:val="63CC1814"/>
@@ -16660,7 +19773,7 @@
       </w:pPr>
     </w:lvl>
   </w:abstractNum>
-  <w:abstractNum w:abstractNumId="31" w15:restartNumberingAfterBreak="0">
+  <w:abstractNum w:abstractNumId="37" w15:restartNumberingAfterBreak="0">
     <w:nsid w:val="62B914E4"/>
     <w:multiLevelType w:val="hybridMultilevel"/>
     <w:tmpl w:val="23DC176C"/>
@@ -16773,7 +19886,7 @@
       </w:rPr>
     </w:lvl>
   </w:abstractNum>
-  <w:abstractNum w:abstractNumId="32" w15:restartNumberingAfterBreak="0">
+  <w:abstractNum w:abstractNumId="38" w15:restartNumberingAfterBreak="0">
     <w:nsid w:val="64893561"/>
     <w:multiLevelType w:val="multilevel"/>
     <w:tmpl w:val="6DD617B4"/>
@@ -16914,7 +20027,7 @@
       </w:rPr>
     </w:lvl>
   </w:abstractNum>
-  <w:abstractNum w:abstractNumId="33" w15:restartNumberingAfterBreak="0">
+  <w:abstractNum w:abstractNumId="39" w15:restartNumberingAfterBreak="0">
     <w:nsid w:val="66407CA7"/>
     <w:multiLevelType w:val="hybridMultilevel"/>
     <w:tmpl w:val="6AF222C8"/>
@@ -17003,7 +20116,7 @@
       </w:pPr>
     </w:lvl>
   </w:abstractNum>
-  <w:abstractNum w:abstractNumId="34" w15:restartNumberingAfterBreak="0">
+  <w:abstractNum w:abstractNumId="40" w15:restartNumberingAfterBreak="0">
     <w:nsid w:val="676E32C5"/>
     <w:multiLevelType w:val="hybridMultilevel"/>
     <w:tmpl w:val="D89A032A"/>
@@ -17089,7 +20202,7 @@
       </w:pPr>
     </w:lvl>
   </w:abstractNum>
-  <w:abstractNum w:abstractNumId="35" w15:restartNumberingAfterBreak="0">
+  <w:abstractNum w:abstractNumId="41" w15:restartNumberingAfterBreak="0">
     <w:nsid w:val="69A936E5"/>
     <w:multiLevelType w:val="hybridMultilevel"/>
     <w:tmpl w:val="3E8E2124"/>
@@ -17202,7 +20315,7 @@
       </w:rPr>
     </w:lvl>
   </w:abstractNum>
-  <w:abstractNum w:abstractNumId="36" w15:restartNumberingAfterBreak="0">
+  <w:abstractNum w:abstractNumId="42" w15:restartNumberingAfterBreak="0">
     <w:nsid w:val="6CBD4C4A"/>
     <w:multiLevelType w:val="hybridMultilevel"/>
     <w:tmpl w:val="CFF8DA92"/>
@@ -17315,7 +20428,120 @@
       </w:rPr>
     </w:lvl>
   </w:abstractNum>
-  <w:abstractNum w:abstractNumId="37" w15:restartNumberingAfterBreak="0">
+  <w:abstractNum w:abstractNumId="43" w15:restartNumberingAfterBreak="0">
+    <w:nsid w:val="6E9E69CC"/>
+    <w:multiLevelType w:val="hybridMultilevel"/>
+    <w:tmpl w:val="FA042CD0"/>
+    <w:lvl w:ilvl="0" w:tplc="0409000B">
+      <w:start w:val="1"/>
+      <w:numFmt w:val="bullet"/>
+      <w:lvlText w:val=""/>
+      <w:lvlJc w:val="left"/>
+      <w:pPr>
+        <w:ind w:left="720" w:hanging="360"/>
+      </w:pPr>
+      <w:rPr>
+        <w:rFonts w:ascii="Wingdings" w:hAnsi="Wingdings" w:hint="default"/>
+      </w:rPr>
+    </w:lvl>
+    <w:lvl w:ilvl="1" w:tplc="04090003" w:tentative="1">
+      <w:start w:val="1"/>
+      <w:numFmt w:val="bullet"/>
+      <w:lvlText w:val="o"/>
+      <w:lvlJc w:val="left"/>
+      <w:pPr>
+        <w:ind w:left="1440" w:hanging="360"/>
+      </w:pPr>
+      <w:rPr>
+        <w:rFonts w:ascii="Courier New" w:hAnsi="Courier New" w:cs="Courier New" w:hint="default"/>
+      </w:rPr>
+    </w:lvl>
+    <w:lvl w:ilvl="2" w:tplc="04090005" w:tentative="1">
+      <w:start w:val="1"/>
+      <w:numFmt w:val="bullet"/>
+      <w:lvlText w:val=""/>
+      <w:lvlJc w:val="left"/>
+      <w:pPr>
+        <w:ind w:left="2160" w:hanging="360"/>
+      </w:pPr>
+      <w:rPr>
+        <w:rFonts w:ascii="Wingdings" w:hAnsi="Wingdings" w:hint="default"/>
+      </w:rPr>
+    </w:lvl>
+    <w:lvl w:ilvl="3" w:tplc="04090001" w:tentative="1">
+      <w:start w:val="1"/>
+      <w:numFmt w:val="bullet"/>
+      <w:lvlText w:val=""/>
+      <w:lvlJc w:val="left"/>
+      <w:pPr>
+        <w:ind w:left="2880" w:hanging="360"/>
+      </w:pPr>
+      <w:rPr>
+        <w:rFonts w:ascii="Symbol" w:hAnsi="Symbol" w:hint="default"/>
+      </w:rPr>
+    </w:lvl>
+    <w:lvl w:ilvl="4" w:tplc="04090003" w:tentative="1">
+      <w:start w:val="1"/>
+      <w:numFmt w:val="bullet"/>
+      <w:lvlText w:val="o"/>
+      <w:lvlJc w:val="left"/>
+      <w:pPr>
+        <w:ind w:left="3600" w:hanging="360"/>
+      </w:pPr>
+      <w:rPr>
+        <w:rFonts w:ascii="Courier New" w:hAnsi="Courier New" w:cs="Courier New" w:hint="default"/>
+      </w:rPr>
+    </w:lvl>
+    <w:lvl w:ilvl="5" w:tplc="04090005" w:tentative="1">
+      <w:start w:val="1"/>
+      <w:numFmt w:val="bullet"/>
+      <w:lvlText w:val=""/>
+      <w:lvlJc w:val="left"/>
+      <w:pPr>
+        <w:ind w:left="4320" w:hanging="360"/>
+      </w:pPr>
+      <w:rPr>
+        <w:rFonts w:ascii="Wingdings" w:hAnsi="Wingdings" w:hint="default"/>
+      </w:rPr>
+    </w:lvl>
+    <w:lvl w:ilvl="6" w:tplc="04090001" w:tentative="1">
+      <w:start w:val="1"/>
+      <w:numFmt w:val="bullet"/>
+      <w:lvlText w:val=""/>
+      <w:lvlJc w:val="left"/>
+      <w:pPr>
+        <w:ind w:left="5040" w:hanging="360"/>
+      </w:pPr>
+      <w:rPr>
+        <w:rFonts w:ascii="Symbol" w:hAnsi="Symbol" w:hint="default"/>
+      </w:rPr>
+    </w:lvl>
+    <w:lvl w:ilvl="7" w:tplc="04090003" w:tentative="1">
+      <w:start w:val="1"/>
+      <w:numFmt w:val="bullet"/>
+      <w:lvlText w:val="o"/>
+      <w:lvlJc w:val="left"/>
+      <w:pPr>
+        <w:ind w:left="5760" w:hanging="360"/>
+      </w:pPr>
+      <w:rPr>
+        <w:rFonts w:ascii="Courier New" w:hAnsi="Courier New" w:cs="Courier New" w:hint="default"/>
+      </w:rPr>
+    </w:lvl>
+    <w:lvl w:ilvl="8" w:tplc="04090005" w:tentative="1">
+      <w:start w:val="1"/>
+      <w:numFmt w:val="bullet"/>
+      <w:lvlText w:val=""/>
+      <w:lvlJc w:val="left"/>
+      <w:pPr>
+        <w:ind w:left="6480" w:hanging="360"/>
+      </w:pPr>
+      <w:rPr>
+        <w:rFonts w:ascii="Wingdings" w:hAnsi="Wingdings" w:hint="default"/>
+      </w:rPr>
+    </w:lvl>
+  </w:abstractNum>
+  <w:abstractNum w:abstractNumId="44" w15:restartNumberingAfterBreak="0">
     <w:nsid w:val="6F1C4B9F"/>
     <w:multiLevelType w:val="hybridMultilevel"/>
     <w:tmpl w:val="A58EDB44"/>
@@ -17405,7 +20631,7 @@
       </w:pPr>
     </w:lvl>
   </w:abstractNum>
-  <w:abstractNum w:abstractNumId="38" w15:restartNumberingAfterBreak="0">
+  <w:abstractNum w:abstractNumId="45" w15:restartNumberingAfterBreak="0">
     <w:nsid w:val="760737C2"/>
     <w:multiLevelType w:val="hybridMultilevel"/>
     <w:tmpl w:val="E16A2A00"/>
@@ -17494,7 +20720,7 @@
       </w:pPr>
     </w:lvl>
   </w:abstractNum>
-  <w:abstractNum w:abstractNumId="39" w15:restartNumberingAfterBreak="0">
+  <w:abstractNum w:abstractNumId="46" w15:restartNumberingAfterBreak="0">
     <w:nsid w:val="773F0C83"/>
     <w:multiLevelType w:val="multilevel"/>
     <w:tmpl w:val="84DC4AB6"/>
@@ -17607,7 +20833,7 @@
       </w:pPr>
     </w:lvl>
   </w:abstractNum>
-  <w:abstractNum w:abstractNumId="40" w15:restartNumberingAfterBreak="0">
+  <w:abstractNum w:abstractNumId="47" w15:restartNumberingAfterBreak="0">
     <w:nsid w:val="79D54596"/>
     <w:multiLevelType w:val="hybridMultilevel"/>
     <w:tmpl w:val="C82A964C"/>
@@ -17696,7 +20922,7 @@
       </w:pPr>
     </w:lvl>
   </w:abstractNum>
-  <w:abstractNum w:abstractNumId="41" w15:restartNumberingAfterBreak="0">
+  <w:abstractNum w:abstractNumId="48" w15:restartNumberingAfterBreak="0">
     <w:nsid w:val="79FC0B5B"/>
     <w:multiLevelType w:val="hybridMultilevel"/>
     <w:tmpl w:val="4220174E"/>
@@ -17786,130 +21012,151 @@
     </w:lvl>
   </w:abstractNum>
   <w:num w:numId="1">
+    <w:abstractNumId w:val="38"/>
+  </w:num>
+  <w:num w:numId="2">
+    <w:abstractNumId w:val="27"/>
+  </w:num>
+  <w:num w:numId="3">
+    <w:abstractNumId w:val="21"/>
+  </w:num>
+  <w:num w:numId="4">
+    <w:abstractNumId w:val="26"/>
+  </w:num>
+  <w:num w:numId="5">
     <w:abstractNumId w:val="32"/>
   </w:num>
-  <w:num w:numId="2">
-    <w:abstractNumId w:val="21"/>
+  <w:num w:numId="6">
+    <w:abstractNumId w:val="15"/>
   </w:num>
-  <w:num w:numId="3">
+  <w:num w:numId="7">
+    <w:abstractNumId w:val="45"/>
+  </w:num>
+  <w:num w:numId="8">
+    <w:abstractNumId w:val="24"/>
+  </w:num>
+  <w:num w:numId="9">
+    <w:abstractNumId w:val="18"/>
+  </w:num>
+  <w:num w:numId="10">
+    <w:abstractNumId w:val="30"/>
+  </w:num>
+  <w:num w:numId="11">
+    <w:abstractNumId w:val="3"/>
+  </w:num>
+  <w:num w:numId="12">
+    <w:abstractNumId w:val="34"/>
+  </w:num>
+  <w:num w:numId="13">
+    <w:abstractNumId w:val="46"/>
+  </w:num>
+  <w:num w:numId="14">
+    <w:abstractNumId w:val="8"/>
+  </w:num>
+  <w:num w:numId="15">
+    <w:abstractNumId w:val="29"/>
+  </w:num>
+  <w:num w:numId="16">
+    <w:abstractNumId w:val="7"/>
+  </w:num>
+  <w:num w:numId="17">
+    <w:abstractNumId w:val="28"/>
+  </w:num>
+  <w:num w:numId="18">
+    <w:abstractNumId w:val="23"/>
+  </w:num>
+  <w:num w:numId="19">
+    <w:abstractNumId w:val="44"/>
+  </w:num>
+  <w:num w:numId="20">
+    <w:abstractNumId w:val="5"/>
+  </w:num>
+  <w:num w:numId="21">
+    <w:abstractNumId w:val="39"/>
+  </w:num>
+  <w:num w:numId="22">
+    <w:abstractNumId w:val="14"/>
+  </w:num>
+  <w:num w:numId="23">
+    <w:abstractNumId w:val="22"/>
+  </w:num>
+  <w:num w:numId="24">
+    <w:abstractNumId w:val="19"/>
+  </w:num>
+  <w:num w:numId="25">
+    <w:abstractNumId w:val="40"/>
+  </w:num>
+  <w:num w:numId="26">
     <w:abstractNumId w:val="16"/>
   </w:num>
-  <w:num w:numId="4">
-    <w:abstractNumId w:val="20"/>
+  <w:num w:numId="27">
+    <w:abstractNumId w:val="33"/>
   </w:num>
-  <w:num w:numId="5">
-    <w:abstractNumId w:val="26"/>
+  <w:num w:numId="28">
+    <w:abstractNumId w:val="17"/>
   </w:num>
-  <w:num w:numId="6">
+  <w:num w:numId="29">
+    <w:abstractNumId w:val="36"/>
+  </w:num>
+  <w:num w:numId="30">
+    <w:abstractNumId w:val="37"/>
+  </w:num>
+  <w:num w:numId="31">
+    <w:abstractNumId w:val="42"/>
+  </w:num>
+  <w:num w:numId="32">
+    <w:abstractNumId w:val="10"/>
+  </w:num>
+  <w:num w:numId="33">
+    <w:abstractNumId w:val="48"/>
+  </w:num>
+  <w:num w:numId="34">
+    <w:abstractNumId w:val="35"/>
+  </w:num>
+  <w:num w:numId="35">
+    <w:abstractNumId w:val="13"/>
+  </w:num>
+  <w:num w:numId="36">
+    <w:abstractNumId w:val="2"/>
+  </w:num>
+  <w:num w:numId="37">
     <w:abstractNumId w:val="11"/>
   </w:num>
-  <w:num w:numId="7">
-    <w:abstractNumId w:val="38"/>
+  <w:num w:numId="38">
+    <w:abstractNumId w:val="47"/>
   </w:num>
-  <w:num w:numId="8">
-    <w:abstractNumId w:val="19"/>
+  <w:num w:numId="39">
+    <w:abstractNumId w:val="6"/>
   </w:num>
-  <w:num w:numId="9">
-    <w:abstractNumId w:val="14"/>
+  <w:num w:numId="40">
+    <w:abstractNumId w:val="4"/>
   </w:num>
-  <w:num w:numId="10">
-    <w:abstractNumId w:val="24"/>
+  <w:num w:numId="41">
+    <w:abstractNumId w:val="31"/>
   </w:num>
-  <w:num w:numId="11">
+  <w:num w:numId="42">
+    <w:abstractNumId w:val="41"/>
+  </w:num>
+  <w:num w:numId="43">
+    <w:abstractNumId w:val="9"/>
+  </w:num>
+  <w:num w:numId="44">
+    <w:abstractNumId w:val="43"/>
+  </w:num>
+  <w:num w:numId="45">
     <w:abstractNumId w:val="1"/>
   </w:num>
-  <w:num w:numId="12">
-    <w:abstractNumId w:val="28"/>
-  </w:num>
-  <w:num w:numId="13">
-    <w:abstractNumId w:val="39"/>
-  </w:num>
-  <w:num w:numId="14">
-    <w:abstractNumId w:val="6"/>
-  </w:num>
-  <w:num w:numId="15">
-    <w:abstractNumId w:val="23"/>
-  </w:num>
-  <w:num w:numId="16">
-    <w:abstractNumId w:val="5"/>
-  </w:num>
-  <w:num w:numId="17">
-    <w:abstractNumId w:val="22"/>
-  </w:num>
-  <w:num w:numId="18">
-    <w:abstractNumId w:val="18"/>
-  </w:num>
-  <w:num w:numId="19">
-    <w:abstractNumId w:val="37"/>
-  </w:num>
-  <w:num w:numId="20">
-    <w:abstractNumId w:val="3"/>
-  </w:num>
-  <w:num w:numId="21">
-    <w:abstractNumId w:val="33"/>
-  </w:num>
-  <w:num w:numId="22">
-    <w:abstractNumId w:val="10"/>
-  </w:num>
-  <w:num w:numId="23">
-    <w:abstractNumId w:val="17"/>
-  </w:num>
-  <w:num w:numId="24">
-    <w:abstractNumId w:val="15"/>
-  </w:num>
-  <w:num w:numId="25">
-    <w:abstractNumId w:val="34"/>
-  </w:num>
-  <w:num w:numId="26">
+  <w:num w:numId="46">
     <w:abstractNumId w:val="12"/>
   </w:num>
-  <w:num w:numId="27">
-    <w:abstractNumId w:val="27"/>
-  </w:num>
-  <w:num w:numId="28">
-    <w:abstractNumId w:val="13"/>
-  </w:num>
-  <w:num w:numId="29">
-    <w:abstractNumId w:val="30"/>
-  </w:num>
-  <w:num w:numId="30">
-    <w:abstractNumId w:val="31"/>
-  </w:num>
-  <w:num w:numId="31">
-    <w:abstractNumId w:val="36"/>
-  </w:num>
-  <w:num w:numId="32">
-    <w:abstractNumId w:val="7"/>
-  </w:num>
-  <w:num w:numId="33">
-    <w:abstractNumId w:val="41"/>
-  </w:num>
-  <w:num w:numId="34">
-    <w:abstractNumId w:val="29"/>
-  </w:num>
-  <w:num w:numId="35">
-    <w:abstractNumId w:val="9"/>
-  </w:num>
-  <w:num w:numId="36">
+  <w:num w:numId="47">
     <w:abstractNumId w:val="0"/>
   </w:num>
-  <w:num w:numId="37">
-    <w:abstractNumId w:val="8"/>
-  </w:num>
-  <w:num w:numId="38">
-    <w:abstractNumId w:val="40"/>
-  </w:num>
-  <w:num w:numId="39">
-    <w:abstractNumId w:val="4"/>
-  </w:num>
-  <w:num w:numId="40">
-    <w:abstractNumId w:val="2"/>
-  </w:num>
-  <w:num w:numId="41">
+  <w:num w:numId="48">
     <w:abstractNumId w:val="25"/>
   </w:num>
-  <w:num w:numId="42">
-    <w:abstractNumId w:val="35"/>
+  <w:num w:numId="49">
+    <w:abstractNumId w:val="20"/>
   </w:num>
 </w:numbering>
 </file>

</xml_diff>